<commit_message>
Uploading first lecture of foundations of robotics
</commit_message>
<xml_diff>
--- a/Foundations of Robotics/Foundations of Robotics.docx
+++ b/Foundations of Robotics/Foundations of Robotics.docx
@@ -5,8 +5,14 @@
     <w:p>
       <w:pPr>
         <w:jc w:val="center"/>
-      </w:pPr>
-      <w:r>
+        <w:rPr>
+          <w:sz w:val="32"/>
+        </w:rPr>
+      </w:pPr>
+      <w:r>
+        <w:rPr>
+          <w:sz w:val="32"/>
+        </w:rPr>
         <w:t>Foundations of Robotics</w:t>
       </w:r>
     </w:p>
@@ -14,6 +20,675 @@
       <w:pPr>
         <w:jc w:val="center"/>
       </w:pPr>
+      <w:r>
+        <w:drawing>
+          <wp:inline distT="0" distB="0" distL="0" distR="0" wp14:anchorId="27B9A912" wp14:editId="06E2D38C">
+            <wp:extent cx="5255260" cy="2239279"/>
+            <wp:effectExtent l="0" t="0" r="2540" b="8890"/>
+            <wp:docPr id="1" name="Picture 1"/>
+            <wp:cNvGraphicFramePr>
+              <a:graphicFrameLocks xmlns:a="http://schemas.openxmlformats.org/drawingml/2006/main" noChangeAspect="1"/>
+            </wp:cNvGraphicFramePr>
+            <a:graphic xmlns:a="http://schemas.openxmlformats.org/drawingml/2006/main">
+              <a:graphicData uri="http://schemas.openxmlformats.org/drawingml/2006/picture">
+                <pic:pic xmlns:pic="http://schemas.openxmlformats.org/drawingml/2006/picture">
+                  <pic:nvPicPr>
+                    <pic:cNvPr id="1" name=""/>
+                    <pic:cNvPicPr/>
+                  </pic:nvPicPr>
+                  <pic:blipFill>
+                    <a:blip r:embed="rId5"/>
+                    <a:stretch>
+                      <a:fillRect/>
+                    </a:stretch>
+                  </pic:blipFill>
+                  <pic:spPr>
+                    <a:xfrm>
+                      <a:off x="0" y="0"/>
+                      <a:ext cx="5288817" cy="2253578"/>
+                    </a:xfrm>
+                    <a:prstGeom prst="rect">
+                      <a:avLst/>
+                    </a:prstGeom>
+                  </pic:spPr>
+                </pic:pic>
+              </a:graphicData>
+            </a:graphic>
+          </wp:inline>
+        </w:drawing>
+      </w:r>
+    </w:p>
+    <w:p>
+      <w:pPr>
+        <w:rPr>
+          <w:sz w:val="28"/>
+        </w:rPr>
+      </w:pPr>
+      <w:r>
+        <w:rPr>
+          <w:sz w:val="28"/>
+        </w:rPr>
+        <w:t>What is a robot?</w:t>
+      </w:r>
+    </w:p>
+    <w:p>
+      <w:pPr>
+        <w:ind w:left="360"/>
+      </w:pPr>
+      <w:r>
+        <w:t>A machine that can intelligently perform a complicated series of tasks by itself</w:t>
+      </w:r>
+    </w:p>
+    <w:p>
+      <w:pPr>
+        <w:ind w:left="360"/>
+      </w:pPr>
+      <w:r>
+        <w:t>How can we differentiate between an automaton and a robot?</w:t>
+      </w:r>
+    </w:p>
+    <w:p>
+      <w:pPr>
+        <w:numPr>
+          <w:ilvl w:val="0"/>
+          <w:numId w:val="1"/>
+        </w:numPr>
+      </w:pPr>
+      <w:r>
+        <w:t>Capability to perform complex</w:t>
+      </w:r>
+      <w:r>
+        <w:t xml:space="preserve"> series of actions intelligently</w:t>
+      </w:r>
+    </w:p>
+    <w:p>
+      <w:pPr>
+        <w:numPr>
+          <w:ilvl w:val="0"/>
+          <w:numId w:val="1"/>
+        </w:numPr>
+      </w:pPr>
+      <w:r>
+        <w:t>Sensors help robot to perceive the environment state and perform these complex actions intelligently</w:t>
+      </w:r>
+    </w:p>
+    <w:p>
+      <w:pPr>
+        <w:numPr>
+          <w:ilvl w:val="0"/>
+          <w:numId w:val="1"/>
+        </w:numPr>
+      </w:pPr>
+      <w:r>
+        <w:t>Most automata don’t have sensors and cannot adapt their actions to new situations</w:t>
+      </w:r>
+    </w:p>
+    <w:p>
+      <w:pPr>
+        <w:rPr>
+          <w:sz w:val="28"/>
+        </w:rPr>
+      </w:pPr>
+      <w:r>
+        <w:rPr>
+          <w:sz w:val="28"/>
+        </w:rPr>
+        <w:t>Classification – based on environment</w:t>
+      </w:r>
+    </w:p>
+    <w:p>
+      <w:r>
+        <w:drawing>
+          <wp:inline distT="0" distB="0" distL="0" distR="0" wp14:anchorId="213568A2" wp14:editId="5B63F29D">
+            <wp:extent cx="5648325" cy="2562225"/>
+            <wp:effectExtent l="0" t="0" r="9525" b="9525"/>
+            <wp:docPr id="2" name="Picture 2"/>
+            <wp:cNvGraphicFramePr>
+              <a:graphicFrameLocks xmlns:a="http://schemas.openxmlformats.org/drawingml/2006/main" noChangeAspect="1"/>
+            </wp:cNvGraphicFramePr>
+            <a:graphic xmlns:a="http://schemas.openxmlformats.org/drawingml/2006/main">
+              <a:graphicData uri="http://schemas.openxmlformats.org/drawingml/2006/picture">
+                <pic:pic xmlns:pic="http://schemas.openxmlformats.org/drawingml/2006/picture">
+                  <pic:nvPicPr>
+                    <pic:cNvPr id="1" name=""/>
+                    <pic:cNvPicPr/>
+                  </pic:nvPicPr>
+                  <pic:blipFill rotWithShape="1">
+                    <a:blip r:embed="rId6"/>
+                    <a:srcRect r="1451" b="5348"/>
+                    <a:stretch/>
+                  </pic:blipFill>
+                  <pic:spPr bwMode="auto">
+                    <a:xfrm>
+                      <a:off x="0" y="0"/>
+                      <a:ext cx="5648325" cy="2562225"/>
+                    </a:xfrm>
+                    <a:prstGeom prst="rect">
+                      <a:avLst/>
+                    </a:prstGeom>
+                    <a:ln>
+                      <a:noFill/>
+                    </a:ln>
+                    <a:extLst>
+                      <a:ext uri="{53640926-AAD7-44D8-BBD7-CCE9431645EC}">
+                        <a14:shadowObscured xmlns:a14="http://schemas.microsoft.com/office/drawing/2010/main"/>
+                      </a:ext>
+                    </a:extLst>
+                  </pic:spPr>
+                </pic:pic>
+              </a:graphicData>
+            </a:graphic>
+          </wp:inline>
+        </w:drawing>
+      </w:r>
+    </w:p>
+    <w:p>
+      <w:pPr>
+        <w:rPr>
+          <w:sz w:val="28"/>
+        </w:rPr>
+      </w:pPr>
+    </w:p>
+    <w:p>
+      <w:pPr>
+        <w:rPr>
+          <w:sz w:val="28"/>
+        </w:rPr>
+      </w:pPr>
+    </w:p>
+    <w:p>
+      <w:pPr>
+        <w:rPr>
+          <w:sz w:val="28"/>
+        </w:rPr>
+      </w:pPr>
+    </w:p>
+    <w:p>
+      <w:pPr>
+        <w:rPr>
+          <w:sz w:val="28"/>
+        </w:rPr>
+      </w:pPr>
+      <w:r>
+        <w:rPr>
+          <w:sz w:val="28"/>
+        </w:rPr>
+        <w:lastRenderedPageBreak/>
+        <w:t xml:space="preserve">Overview – What will be covered in </w:t>
+      </w:r>
+      <w:proofErr w:type="spellStart"/>
+      <w:r>
+        <w:rPr>
+          <w:sz w:val="28"/>
+        </w:rPr>
+        <w:t>Gautham</w:t>
+      </w:r>
+      <w:r>
+        <w:rPr>
+          <w:sz w:val="28"/>
+        </w:rPr>
+        <w:t>’s</w:t>
+      </w:r>
+      <w:proofErr w:type="spellEnd"/>
+      <w:r>
+        <w:rPr>
+          <w:sz w:val="28"/>
+        </w:rPr>
+        <w:t xml:space="preserve"> </w:t>
+      </w:r>
+      <w:proofErr w:type="gramStart"/>
+      <w:r>
+        <w:rPr>
+          <w:sz w:val="28"/>
+        </w:rPr>
+        <w:t>lectures</w:t>
+      </w:r>
+      <w:proofErr w:type="gramEnd"/>
+    </w:p>
+    <w:p>
+      <w:r>
+        <w:t xml:space="preserve">Robot motion and </w:t>
+      </w:r>
+      <w:proofErr w:type="spellStart"/>
+      <w:r>
+        <w:t>odometry</w:t>
+      </w:r>
+      <w:proofErr w:type="spellEnd"/>
+    </w:p>
+    <w:p>
+      <w:r>
+        <w:t>Control Systems</w:t>
+      </w:r>
+    </w:p>
+    <w:p>
+      <w:r>
+        <w:t>Local navigation – obstacle avoidance</w:t>
+      </w:r>
+    </w:p>
+    <w:p>
+      <w:r>
+        <w:t>Introduction to localisation</w:t>
+      </w:r>
+    </w:p>
+    <w:p>
+      <w:r>
+        <w:t>Environment mapping</w:t>
+      </w:r>
+    </w:p>
+    <w:p>
+      <w:r>
+        <w:t>Multi-robot systems</w:t>
+      </w:r>
+    </w:p>
+    <w:p>
+      <w:r>
+        <w:drawing>
+          <wp:inline distT="0" distB="0" distL="0" distR="0" wp14:anchorId="11F5CBBF" wp14:editId="47BC656F">
+            <wp:extent cx="5429250" cy="2914650"/>
+            <wp:effectExtent l="0" t="0" r="0" b="0"/>
+            <wp:docPr id="3" name="Picture 3"/>
+            <wp:cNvGraphicFramePr>
+              <a:graphicFrameLocks xmlns:a="http://schemas.openxmlformats.org/drawingml/2006/main" noChangeAspect="1"/>
+            </wp:cNvGraphicFramePr>
+            <a:graphic xmlns:a="http://schemas.openxmlformats.org/drawingml/2006/main">
+              <a:graphicData uri="http://schemas.openxmlformats.org/drawingml/2006/picture">
+                <pic:pic xmlns:pic="http://schemas.openxmlformats.org/drawingml/2006/picture">
+                  <pic:nvPicPr>
+                    <pic:cNvPr id="1" name=""/>
+                    <pic:cNvPicPr/>
+                  </pic:nvPicPr>
+                  <pic:blipFill rotWithShape="1">
+                    <a:blip r:embed="rId7"/>
+                    <a:srcRect l="3157" t="12647" r="2117" b="1349"/>
+                    <a:stretch/>
+                  </pic:blipFill>
+                  <pic:spPr bwMode="auto">
+                    <a:xfrm>
+                      <a:off x="0" y="0"/>
+                      <a:ext cx="5429250" cy="2914650"/>
+                    </a:xfrm>
+                    <a:prstGeom prst="rect">
+                      <a:avLst/>
+                    </a:prstGeom>
+                    <a:ln>
+                      <a:noFill/>
+                    </a:ln>
+                    <a:extLst>
+                      <a:ext uri="{53640926-AAD7-44D8-BBD7-CCE9431645EC}">
+                        <a14:shadowObscured xmlns:a14="http://schemas.microsoft.com/office/drawing/2010/main"/>
+                      </a:ext>
+                    </a:extLst>
+                  </pic:spPr>
+                </pic:pic>
+              </a:graphicData>
+            </a:graphic>
+          </wp:inline>
+        </w:drawing>
+      </w:r>
+    </w:p>
+    <w:p>
+      <w:r>
+        <w:t>Challenge with Mobile Robots</w:t>
+      </w:r>
+    </w:p>
+    <w:p>
+      <w:r>
+        <w:t>Localisation</w:t>
+      </w:r>
+    </w:p>
+    <w:p>
+      <w:r>
+        <w:t>Knowing where to go</w:t>
+      </w:r>
+    </w:p>
+    <w:p>
+      <w:r>
+        <w:t>Deciding how to get there</w:t>
+      </w:r>
+    </w:p>
+    <w:p>
+      <w:r>
+        <w:lastRenderedPageBreak/>
+        <w:drawing>
+          <wp:inline distT="0" distB="0" distL="0" distR="0" wp14:anchorId="3AD5364E" wp14:editId="7C4ED18D">
+            <wp:extent cx="5524500" cy="3485515"/>
+            <wp:effectExtent l="0" t="0" r="0" b="635"/>
+            <wp:docPr id="4" name="Picture 4"/>
+            <wp:cNvGraphicFramePr>
+              <a:graphicFrameLocks xmlns:a="http://schemas.openxmlformats.org/drawingml/2006/main" noChangeAspect="1"/>
+            </wp:cNvGraphicFramePr>
+            <a:graphic xmlns:a="http://schemas.openxmlformats.org/drawingml/2006/main">
+              <a:graphicData uri="http://schemas.openxmlformats.org/drawingml/2006/picture">
+                <pic:pic xmlns:pic="http://schemas.openxmlformats.org/drawingml/2006/picture">
+                  <pic:nvPicPr>
+                    <pic:cNvPr id="1" name=""/>
+                    <pic:cNvPicPr/>
+                  </pic:nvPicPr>
+                  <pic:blipFill rotWithShape="1">
+                    <a:blip r:embed="rId8"/>
+                    <a:srcRect l="1342" t="1082" r="1324"/>
+                    <a:stretch/>
+                  </pic:blipFill>
+                  <pic:spPr bwMode="auto">
+                    <a:xfrm>
+                      <a:off x="0" y="0"/>
+                      <a:ext cx="5526270" cy="3486632"/>
+                    </a:xfrm>
+                    <a:prstGeom prst="rect">
+                      <a:avLst/>
+                    </a:prstGeom>
+                    <a:ln>
+                      <a:noFill/>
+                    </a:ln>
+                    <a:extLst>
+                      <a:ext uri="{53640926-AAD7-44D8-BBD7-CCE9431645EC}">
+                        <a14:shadowObscured xmlns:a14="http://schemas.microsoft.com/office/drawing/2010/main"/>
+                      </a:ext>
+                    </a:extLst>
+                  </pic:spPr>
+                </pic:pic>
+              </a:graphicData>
+            </a:graphic>
+          </wp:inline>
+        </w:drawing>
+      </w:r>
+    </w:p>
+    <w:p>
+      <w:r>
+        <w:drawing>
+          <wp:inline distT="0" distB="0" distL="0" distR="0" wp14:anchorId="4FBB49E6" wp14:editId="3AA13E14">
+            <wp:extent cx="5588635" cy="3336290"/>
+            <wp:effectExtent l="0" t="0" r="0" b="0"/>
+            <wp:docPr id="5" name="Picture 5"/>
+            <wp:cNvGraphicFramePr>
+              <a:graphicFrameLocks xmlns:a="http://schemas.openxmlformats.org/drawingml/2006/main" noChangeAspect="1"/>
+            </wp:cNvGraphicFramePr>
+            <a:graphic xmlns:a="http://schemas.openxmlformats.org/drawingml/2006/main">
+              <a:graphicData uri="http://schemas.openxmlformats.org/drawingml/2006/picture">
+                <pic:pic xmlns:pic="http://schemas.openxmlformats.org/drawingml/2006/picture">
+                  <pic:nvPicPr>
+                    <pic:cNvPr id="1" name=""/>
+                    <pic:cNvPicPr/>
+                  </pic:nvPicPr>
+                  <pic:blipFill rotWithShape="1">
+                    <a:blip r:embed="rId9"/>
+                    <a:srcRect l="2493" t="1129"/>
+                    <a:stretch/>
+                  </pic:blipFill>
+                  <pic:spPr bwMode="auto">
+                    <a:xfrm>
+                      <a:off x="0" y="0"/>
+                      <a:ext cx="5588635" cy="3336290"/>
+                    </a:xfrm>
+                    <a:prstGeom prst="rect">
+                      <a:avLst/>
+                    </a:prstGeom>
+                    <a:ln>
+                      <a:noFill/>
+                    </a:ln>
+                    <a:extLst>
+                      <a:ext uri="{53640926-AAD7-44D8-BBD7-CCE9431645EC}">
+                        <a14:shadowObscured xmlns:a14="http://schemas.microsoft.com/office/drawing/2010/main"/>
+                      </a:ext>
+                    </a:extLst>
+                  </pic:spPr>
+                </pic:pic>
+              </a:graphicData>
+            </a:graphic>
+          </wp:inline>
+        </w:drawing>
+      </w:r>
+    </w:p>
+    <w:p>
+      <w:r>
+        <w:lastRenderedPageBreak/>
+        <w:drawing>
+          <wp:inline distT="0" distB="0" distL="0" distR="0" wp14:anchorId="1C04D132" wp14:editId="12C38A85">
+            <wp:extent cx="5598160" cy="3340100"/>
+            <wp:effectExtent l="0" t="0" r="2540" b="0"/>
+            <wp:docPr id="6" name="Picture 6"/>
+            <wp:cNvGraphicFramePr>
+              <a:graphicFrameLocks xmlns:a="http://schemas.openxmlformats.org/drawingml/2006/main" noChangeAspect="1"/>
+            </wp:cNvGraphicFramePr>
+            <a:graphic xmlns:a="http://schemas.openxmlformats.org/drawingml/2006/main">
+              <a:graphicData uri="http://schemas.openxmlformats.org/drawingml/2006/picture">
+                <pic:pic xmlns:pic="http://schemas.openxmlformats.org/drawingml/2006/picture">
+                  <pic:nvPicPr>
+                    <pic:cNvPr id="1" name=""/>
+                    <pic:cNvPicPr/>
+                  </pic:nvPicPr>
+                  <pic:blipFill rotWithShape="1">
+                    <a:blip r:embed="rId10"/>
+                    <a:srcRect l="2327" t="3575"/>
+                    <a:stretch/>
+                  </pic:blipFill>
+                  <pic:spPr bwMode="auto">
+                    <a:xfrm>
+                      <a:off x="0" y="0"/>
+                      <a:ext cx="5598160" cy="3340100"/>
+                    </a:xfrm>
+                    <a:prstGeom prst="rect">
+                      <a:avLst/>
+                    </a:prstGeom>
+                    <a:ln>
+                      <a:noFill/>
+                    </a:ln>
+                    <a:extLst>
+                      <a:ext uri="{53640926-AAD7-44D8-BBD7-CCE9431645EC}">
+                        <a14:shadowObscured xmlns:a14="http://schemas.microsoft.com/office/drawing/2010/main"/>
+                      </a:ext>
+                    </a:extLst>
+                  </pic:spPr>
+                </pic:pic>
+              </a:graphicData>
+            </a:graphic>
+          </wp:inline>
+        </w:drawing>
+      </w:r>
+    </w:p>
+    <w:p>
+      <w:r>
+        <w:drawing>
+          <wp:inline distT="0" distB="0" distL="0" distR="0" wp14:anchorId="7E567D9A" wp14:editId="729FA6DD">
+            <wp:extent cx="5607685" cy="2981325"/>
+            <wp:effectExtent l="0" t="0" r="0" b="9525"/>
+            <wp:docPr id="7" name="Picture 7"/>
+            <wp:cNvGraphicFramePr>
+              <a:graphicFrameLocks xmlns:a="http://schemas.openxmlformats.org/drawingml/2006/main" noChangeAspect="1"/>
+            </wp:cNvGraphicFramePr>
+            <a:graphic xmlns:a="http://schemas.openxmlformats.org/drawingml/2006/main">
+              <a:graphicData uri="http://schemas.openxmlformats.org/drawingml/2006/picture">
+                <pic:pic xmlns:pic="http://schemas.openxmlformats.org/drawingml/2006/picture">
+                  <pic:nvPicPr>
+                    <pic:cNvPr id="1" name=""/>
+                    <pic:cNvPicPr/>
+                  </pic:nvPicPr>
+                  <pic:blipFill rotWithShape="1">
+                    <a:blip r:embed="rId11"/>
+                    <a:srcRect l="2160" t="3944" b="1092"/>
+                    <a:stretch/>
+                  </pic:blipFill>
+                  <pic:spPr bwMode="auto">
+                    <a:xfrm>
+                      <a:off x="0" y="0"/>
+                      <a:ext cx="5607685" cy="2981325"/>
+                    </a:xfrm>
+                    <a:prstGeom prst="rect">
+                      <a:avLst/>
+                    </a:prstGeom>
+                    <a:ln>
+                      <a:noFill/>
+                    </a:ln>
+                    <a:extLst>
+                      <a:ext uri="{53640926-AAD7-44D8-BBD7-CCE9431645EC}">
+                        <a14:shadowObscured xmlns:a14="http://schemas.microsoft.com/office/drawing/2010/main"/>
+                      </a:ext>
+                    </a:extLst>
+                  </pic:spPr>
+                </pic:pic>
+              </a:graphicData>
+            </a:graphic>
+          </wp:inline>
+        </w:drawing>
+      </w:r>
+    </w:p>
+    <w:p>
+      <w:r>
+        <w:lastRenderedPageBreak/>
+        <w:drawing>
+          <wp:inline distT="0" distB="0" distL="0" distR="0" wp14:anchorId="7A9F2B8D" wp14:editId="0C85EF25">
+            <wp:extent cx="5731510" cy="3074035"/>
+            <wp:effectExtent l="0" t="0" r="2540" b="0"/>
+            <wp:docPr id="8" name="Picture 8"/>
+            <wp:cNvGraphicFramePr>
+              <a:graphicFrameLocks xmlns:a="http://schemas.openxmlformats.org/drawingml/2006/main" noChangeAspect="1"/>
+            </wp:cNvGraphicFramePr>
+            <a:graphic xmlns:a="http://schemas.openxmlformats.org/drawingml/2006/main">
+              <a:graphicData uri="http://schemas.openxmlformats.org/drawingml/2006/picture">
+                <pic:pic xmlns:pic="http://schemas.openxmlformats.org/drawingml/2006/picture">
+                  <pic:nvPicPr>
+                    <pic:cNvPr id="1" name=""/>
+                    <pic:cNvPicPr/>
+                  </pic:nvPicPr>
+                  <pic:blipFill>
+                    <a:blip r:embed="rId12"/>
+                    <a:stretch>
+                      <a:fillRect/>
+                    </a:stretch>
+                  </pic:blipFill>
+                  <pic:spPr>
+                    <a:xfrm>
+                      <a:off x="0" y="0"/>
+                      <a:ext cx="5731510" cy="3074035"/>
+                    </a:xfrm>
+                    <a:prstGeom prst="rect">
+                      <a:avLst/>
+                    </a:prstGeom>
+                  </pic:spPr>
+                </pic:pic>
+              </a:graphicData>
+            </a:graphic>
+          </wp:inline>
+        </w:drawing>
+      </w:r>
+    </w:p>
+    <w:p>
+      <w:r>
+        <w:drawing>
+          <wp:inline distT="0" distB="0" distL="0" distR="0" wp14:anchorId="628B8BF4" wp14:editId="5908C038">
+            <wp:extent cx="5731510" cy="3129915"/>
+            <wp:effectExtent l="0" t="0" r="2540" b="0"/>
+            <wp:docPr id="9" name="Picture 9"/>
+            <wp:cNvGraphicFramePr>
+              <a:graphicFrameLocks xmlns:a="http://schemas.openxmlformats.org/drawingml/2006/main" noChangeAspect="1"/>
+            </wp:cNvGraphicFramePr>
+            <a:graphic xmlns:a="http://schemas.openxmlformats.org/drawingml/2006/main">
+              <a:graphicData uri="http://schemas.openxmlformats.org/drawingml/2006/picture">
+                <pic:pic xmlns:pic="http://schemas.openxmlformats.org/drawingml/2006/picture">
+                  <pic:nvPicPr>
+                    <pic:cNvPr id="1" name=""/>
+                    <pic:cNvPicPr/>
+                  </pic:nvPicPr>
+                  <pic:blipFill>
+                    <a:blip r:embed="rId13"/>
+                    <a:stretch>
+                      <a:fillRect/>
+                    </a:stretch>
+                  </pic:blipFill>
+                  <pic:spPr>
+                    <a:xfrm>
+                      <a:off x="0" y="0"/>
+                      <a:ext cx="5731510" cy="3129915"/>
+                    </a:xfrm>
+                    <a:prstGeom prst="rect">
+                      <a:avLst/>
+                    </a:prstGeom>
+                  </pic:spPr>
+                </pic:pic>
+              </a:graphicData>
+            </a:graphic>
+          </wp:inline>
+        </w:drawing>
+      </w:r>
+    </w:p>
+    <w:p>
+      <w:r>
+        <w:lastRenderedPageBreak/>
+        <w:drawing>
+          <wp:inline distT="0" distB="0" distL="0" distR="0" wp14:anchorId="320BEB59" wp14:editId="35F498E1">
+            <wp:extent cx="5731510" cy="3155315"/>
+            <wp:effectExtent l="0" t="0" r="2540" b="6985"/>
+            <wp:docPr id="10" name="Picture 10"/>
+            <wp:cNvGraphicFramePr>
+              <a:graphicFrameLocks xmlns:a="http://schemas.openxmlformats.org/drawingml/2006/main" noChangeAspect="1"/>
+            </wp:cNvGraphicFramePr>
+            <a:graphic xmlns:a="http://schemas.openxmlformats.org/drawingml/2006/main">
+              <a:graphicData uri="http://schemas.openxmlformats.org/drawingml/2006/picture">
+                <pic:pic xmlns:pic="http://schemas.openxmlformats.org/drawingml/2006/picture">
+                  <pic:nvPicPr>
+                    <pic:cNvPr id="1" name=""/>
+                    <pic:cNvPicPr/>
+                  </pic:nvPicPr>
+                  <pic:blipFill>
+                    <a:blip r:embed="rId14"/>
+                    <a:stretch>
+                      <a:fillRect/>
+                    </a:stretch>
+                  </pic:blipFill>
+                  <pic:spPr>
+                    <a:xfrm>
+                      <a:off x="0" y="0"/>
+                      <a:ext cx="5731510" cy="3155315"/>
+                    </a:xfrm>
+                    <a:prstGeom prst="rect">
+                      <a:avLst/>
+                    </a:prstGeom>
+                  </pic:spPr>
+                </pic:pic>
+              </a:graphicData>
+            </a:graphic>
+          </wp:inline>
+        </w:drawing>
+      </w:r>
+    </w:p>
+    <w:p>
+      <w:r>
+        <w:drawing>
+          <wp:inline distT="0" distB="0" distL="0" distR="0" wp14:anchorId="12283A7B" wp14:editId="3C1C36ED">
+            <wp:extent cx="4725059" cy="3400900"/>
+            <wp:effectExtent l="0" t="0" r="0" b="9525"/>
+            <wp:docPr id="11" name="Picture 11"/>
+            <wp:cNvGraphicFramePr>
+              <a:graphicFrameLocks xmlns:a="http://schemas.openxmlformats.org/drawingml/2006/main" noChangeAspect="1"/>
+            </wp:cNvGraphicFramePr>
+            <a:graphic xmlns:a="http://schemas.openxmlformats.org/drawingml/2006/main">
+              <a:graphicData uri="http://schemas.openxmlformats.org/drawingml/2006/picture">
+                <pic:pic xmlns:pic="http://schemas.openxmlformats.org/drawingml/2006/picture">
+                  <pic:nvPicPr>
+                    <pic:cNvPr id="1" name=""/>
+                    <pic:cNvPicPr/>
+                  </pic:nvPicPr>
+                  <pic:blipFill>
+                    <a:blip r:embed="rId15"/>
+                    <a:stretch>
+                      <a:fillRect/>
+                    </a:stretch>
+                  </pic:blipFill>
+                  <pic:spPr>
+                    <a:xfrm>
+                      <a:off x="0" y="0"/>
+                      <a:ext cx="4725059" cy="3400900"/>
+                    </a:xfrm>
+                    <a:prstGeom prst="rect">
+                      <a:avLst/>
+                    </a:prstGeom>
+                  </pic:spPr>
+                </pic:pic>
+              </a:graphicData>
+            </a:graphic>
+          </wp:inline>
+        </w:drawing>
+      </w:r>
       <w:bookmarkStart w:id="0" w:name="_GoBack"/>
       <w:bookmarkEnd w:id="0"/>
     </w:p>
@@ -25,6 +700,154 @@
     </w:sectPr>
   </w:body>
 </w:document>
+</file>
+
+<file path=word/numbering.xml><?xml version="1.0" encoding="utf-8"?>
+<w:numbering xmlns:wpc="http://schemas.microsoft.com/office/word/2010/wordprocessingCanvas" xmlns:cx="http://schemas.microsoft.com/office/drawing/2014/chartex" xmlns:cx1="http://schemas.microsoft.com/office/drawing/2015/9/8/chartex" xmlns:mc="http://schemas.openxmlformats.org/markup-compatibility/2006" xmlns:o="urn:schemas-microsoft-com:office:office" xmlns:r="http://schemas.openxmlformats.org/officeDocument/2006/relationships" xmlns:m="http://schemas.openxmlformats.org/officeDocument/2006/math" xmlns:v="urn:schemas-microsoft-com:vml" xmlns:wp14="http://schemas.microsoft.com/office/word/2010/wordprocessingDrawing" xmlns:wp="http://schemas.openxmlformats.org/drawingml/2006/wordprocessingDrawing" xmlns:w10="urn:schemas-microsoft-com:office:word" xmlns:w="http://schemas.openxmlformats.org/wordprocessingml/2006/main" xmlns:w14="http://schemas.microsoft.com/office/word/2010/wordml" xmlns:w15="http://schemas.microsoft.com/office/word/2012/wordml" xmlns:w16se="http://schemas.microsoft.com/office/word/2015/wordml/symex" xmlns:wpg="http://schemas.microsoft.com/office/word/2010/wordprocessingGroup" xmlns:wpi="http://schemas.microsoft.com/office/word/2010/wordprocessingInk" xmlns:wne="http://schemas.microsoft.com/office/word/2006/wordml" xmlns:wps="http://schemas.microsoft.com/office/word/2010/wordprocessingShape" mc:Ignorable="w14 w15 w16se wp14">
+  <w:abstractNum w:abstractNumId="0" w15:restartNumberingAfterBreak="0">
+    <w:nsid w:val="78A472E0"/>
+    <w:multiLevelType w:val="hybridMultilevel"/>
+    <w:tmpl w:val="892E0AEC"/>
+    <w:lvl w:ilvl="0" w:tplc="4F3400B6">
+      <w:start w:val="1"/>
+      <w:numFmt w:val="bullet"/>
+      <w:lvlText w:val="•"/>
+      <w:lvlJc w:val="left"/>
+      <w:pPr>
+        <w:tabs>
+          <w:tab w:val="num" w:pos="720"/>
+        </w:tabs>
+        <w:ind w:left="720" w:hanging="360"/>
+      </w:pPr>
+      <w:rPr>
+        <w:rFonts w:ascii="Arial" w:hAnsi="Arial" w:hint="default"/>
+      </w:rPr>
+    </w:lvl>
+    <w:lvl w:ilvl="1" w:tplc="8BF6CAD4">
+      <w:start w:val="206"/>
+      <w:numFmt w:val="bullet"/>
+      <w:lvlText w:val="•"/>
+      <w:lvlJc w:val="left"/>
+      <w:pPr>
+        <w:tabs>
+          <w:tab w:val="num" w:pos="1440"/>
+        </w:tabs>
+        <w:ind w:left="1440" w:hanging="360"/>
+      </w:pPr>
+      <w:rPr>
+        <w:rFonts w:ascii="Arial" w:hAnsi="Arial" w:hint="default"/>
+      </w:rPr>
+    </w:lvl>
+    <w:lvl w:ilvl="2" w:tplc="9D8224FC" w:tentative="1">
+      <w:start w:val="1"/>
+      <w:numFmt w:val="bullet"/>
+      <w:lvlText w:val="•"/>
+      <w:lvlJc w:val="left"/>
+      <w:pPr>
+        <w:tabs>
+          <w:tab w:val="num" w:pos="2160"/>
+        </w:tabs>
+        <w:ind w:left="2160" w:hanging="360"/>
+      </w:pPr>
+      <w:rPr>
+        <w:rFonts w:ascii="Arial" w:hAnsi="Arial" w:hint="default"/>
+      </w:rPr>
+    </w:lvl>
+    <w:lvl w:ilvl="3" w:tplc="423665D0" w:tentative="1">
+      <w:start w:val="1"/>
+      <w:numFmt w:val="bullet"/>
+      <w:lvlText w:val="•"/>
+      <w:lvlJc w:val="left"/>
+      <w:pPr>
+        <w:tabs>
+          <w:tab w:val="num" w:pos="2880"/>
+        </w:tabs>
+        <w:ind w:left="2880" w:hanging="360"/>
+      </w:pPr>
+      <w:rPr>
+        <w:rFonts w:ascii="Arial" w:hAnsi="Arial" w:hint="default"/>
+      </w:rPr>
+    </w:lvl>
+    <w:lvl w:ilvl="4" w:tplc="777E9110" w:tentative="1">
+      <w:start w:val="1"/>
+      <w:numFmt w:val="bullet"/>
+      <w:lvlText w:val="•"/>
+      <w:lvlJc w:val="left"/>
+      <w:pPr>
+        <w:tabs>
+          <w:tab w:val="num" w:pos="3600"/>
+        </w:tabs>
+        <w:ind w:left="3600" w:hanging="360"/>
+      </w:pPr>
+      <w:rPr>
+        <w:rFonts w:ascii="Arial" w:hAnsi="Arial" w:hint="default"/>
+      </w:rPr>
+    </w:lvl>
+    <w:lvl w:ilvl="5" w:tplc="A09E740C" w:tentative="1">
+      <w:start w:val="1"/>
+      <w:numFmt w:val="bullet"/>
+      <w:lvlText w:val="•"/>
+      <w:lvlJc w:val="left"/>
+      <w:pPr>
+        <w:tabs>
+          <w:tab w:val="num" w:pos="4320"/>
+        </w:tabs>
+        <w:ind w:left="4320" w:hanging="360"/>
+      </w:pPr>
+      <w:rPr>
+        <w:rFonts w:ascii="Arial" w:hAnsi="Arial" w:hint="default"/>
+      </w:rPr>
+    </w:lvl>
+    <w:lvl w:ilvl="6" w:tplc="945C0C90" w:tentative="1">
+      <w:start w:val="1"/>
+      <w:numFmt w:val="bullet"/>
+      <w:lvlText w:val="•"/>
+      <w:lvlJc w:val="left"/>
+      <w:pPr>
+        <w:tabs>
+          <w:tab w:val="num" w:pos="5040"/>
+        </w:tabs>
+        <w:ind w:left="5040" w:hanging="360"/>
+      </w:pPr>
+      <w:rPr>
+        <w:rFonts w:ascii="Arial" w:hAnsi="Arial" w:hint="default"/>
+      </w:rPr>
+    </w:lvl>
+    <w:lvl w:ilvl="7" w:tplc="4E3487E6" w:tentative="1">
+      <w:start w:val="1"/>
+      <w:numFmt w:val="bullet"/>
+      <w:lvlText w:val="•"/>
+      <w:lvlJc w:val="left"/>
+      <w:pPr>
+        <w:tabs>
+          <w:tab w:val="num" w:pos="5760"/>
+        </w:tabs>
+        <w:ind w:left="5760" w:hanging="360"/>
+      </w:pPr>
+      <w:rPr>
+        <w:rFonts w:ascii="Arial" w:hAnsi="Arial" w:hint="default"/>
+      </w:rPr>
+    </w:lvl>
+    <w:lvl w:ilvl="8" w:tplc="FD320416" w:tentative="1">
+      <w:start w:val="1"/>
+      <w:numFmt w:val="bullet"/>
+      <w:lvlText w:val="•"/>
+      <w:lvlJc w:val="left"/>
+      <w:pPr>
+        <w:tabs>
+          <w:tab w:val="num" w:pos="6480"/>
+        </w:tabs>
+        <w:ind w:left="6480" w:hanging="360"/>
+      </w:pPr>
+      <w:rPr>
+        <w:rFonts w:ascii="Arial" w:hAnsi="Arial" w:hint="default"/>
+      </w:rPr>
+    </w:lvl>
+  </w:abstractNum>
+  <w:num w:numId="1">
+    <w:abstractNumId w:val="0"/>
+  </w:num>
+</w:numbering>
 </file>
 
 <file path=word/styles.xml><?xml version="1.0" encoding="utf-8"?>
@@ -424,7 +1247,6 @@
   <w:style w:type="character" w:default="1" w:styleId="DefaultParagraphFont">
     <w:name w:val="Default Paragraph Font"/>
     <w:uiPriority w:val="1"/>
-    <w:semiHidden/>
     <w:unhideWhenUsed/>
   </w:style>
   <w:style w:type="table" w:default="1" w:styleId="TableNormal">

</xml_diff>

<commit_message>
Completed first lecture on Foundations of Robotics
</commit_message>
<xml_diff>
--- a/Foundations of Robotics/Foundations of Robotics.docx
+++ b/Foundations of Robotics/Foundations of Robotics.docx
@@ -15,6 +15,27 @@
         </w:rPr>
         <w:t>Foundations of Robotics</w:t>
       </w:r>
+    </w:p>
+    <w:p>
+      <w:pPr>
+        <w:rPr>
+          <w:sz w:val="28"/>
+        </w:rPr>
+      </w:pPr>
+      <w:r>
+        <w:rPr>
+          <w:sz w:val="28"/>
+        </w:rPr>
+        <w:t xml:space="preserve">Introduction to Mobile Robotics and </w:t>
+      </w:r>
+      <w:proofErr w:type="spellStart"/>
+      <w:r>
+        <w:rPr>
+          <w:sz w:val="28"/>
+        </w:rPr>
+        <w:t>Odometry</w:t>
+      </w:r>
+      <w:proofErr w:type="spellEnd"/>
     </w:p>
     <w:p>
       <w:pPr>
@@ -37,7 +58,7 @@
                     <pic:cNvPicPr/>
                   </pic:nvPicPr>
                   <pic:blipFill>
-                    <a:blip r:embed="rId5"/>
+                    <a:blip r:embed="rId6"/>
                     <a:stretch>
                       <a:fillRect/>
                     </a:stretch>
@@ -154,7 +175,7 @@
                     <pic:cNvPicPr/>
                   </pic:nvPicPr>
                   <pic:blipFill rotWithShape="1">
-                    <a:blip r:embed="rId6"/>
+                    <a:blip r:embed="rId7"/>
                     <a:srcRect r="1451" b="5348"/>
                     <a:stretch/>
                   </pic:blipFill>
@@ -213,7 +234,6 @@
         <w:rPr>
           <w:sz w:val="28"/>
         </w:rPr>
-        <w:lastRenderedPageBreak/>
         <w:t xml:space="preserve">Overview – What will be covered in </w:t>
       </w:r>
       <w:proofErr w:type="spellStart"/>
@@ -298,7 +318,7 @@
                     <pic:cNvPicPr/>
                   </pic:nvPicPr>
                   <pic:blipFill rotWithShape="1">
-                    <a:blip r:embed="rId7"/>
+                    <a:blip r:embed="rId8"/>
                     <a:srcRect l="3157" t="12647" r="2117" b="1349"/>
                     <a:stretch/>
                   </pic:blipFill>
@@ -365,7 +385,7 @@
                     <pic:cNvPicPr/>
                   </pic:nvPicPr>
                   <pic:blipFill rotWithShape="1">
-                    <a:blip r:embed="rId8"/>
+                    <a:blip r:embed="rId9"/>
                     <a:srcRect l="1342" t="1082" r="1324"/>
                     <a:stretch/>
                   </pic:blipFill>
@@ -411,7 +431,7 @@
                     <pic:cNvPicPr/>
                   </pic:nvPicPr>
                   <pic:blipFill rotWithShape="1">
-                    <a:blip r:embed="rId9"/>
+                    <a:blip r:embed="rId10"/>
                     <a:srcRect l="2493" t="1129"/>
                     <a:stretch/>
                   </pic:blipFill>
@@ -458,7 +478,7 @@
                     <pic:cNvPicPr/>
                   </pic:nvPicPr>
                   <pic:blipFill rotWithShape="1">
-                    <a:blip r:embed="rId10"/>
+                    <a:blip r:embed="rId11"/>
                     <a:srcRect l="2327" t="3575"/>
                     <a:stretch/>
                   </pic:blipFill>
@@ -504,7 +524,7 @@
                     <pic:cNvPicPr/>
                   </pic:nvPicPr>
                   <pic:blipFill rotWithShape="1">
-                    <a:blip r:embed="rId11"/>
+                    <a:blip r:embed="rId12"/>
                     <a:srcRect l="2160" t="3944" b="1092"/>
                     <a:stretch/>
                   </pic:blipFill>
@@ -551,7 +571,7 @@
                     <pic:cNvPicPr/>
                   </pic:nvPicPr>
                   <pic:blipFill>
-                    <a:blip r:embed="rId12"/>
+                    <a:blip r:embed="rId13"/>
                     <a:stretch>
                       <a:fillRect/>
                     </a:stretch>
@@ -579,46 +599,6 @@
             <wp:extent cx="5731510" cy="3129915"/>
             <wp:effectExtent l="0" t="0" r="2540" b="0"/>
             <wp:docPr id="9" name="Picture 9"/>
-            <wp:cNvGraphicFramePr>
-              <a:graphicFrameLocks xmlns:a="http://schemas.openxmlformats.org/drawingml/2006/main" noChangeAspect="1"/>
-            </wp:cNvGraphicFramePr>
-            <a:graphic xmlns:a="http://schemas.openxmlformats.org/drawingml/2006/main">
-              <a:graphicData uri="http://schemas.openxmlformats.org/drawingml/2006/picture">
-                <pic:pic xmlns:pic="http://schemas.openxmlformats.org/drawingml/2006/picture">
-                  <pic:nvPicPr>
-                    <pic:cNvPr id="1" name=""/>
-                    <pic:cNvPicPr/>
-                  </pic:nvPicPr>
-                  <pic:blipFill>
-                    <a:blip r:embed="rId13"/>
-                    <a:stretch>
-                      <a:fillRect/>
-                    </a:stretch>
-                  </pic:blipFill>
-                  <pic:spPr>
-                    <a:xfrm>
-                      <a:off x="0" y="0"/>
-                      <a:ext cx="5731510" cy="3129915"/>
-                    </a:xfrm>
-                    <a:prstGeom prst="rect">
-                      <a:avLst/>
-                    </a:prstGeom>
-                  </pic:spPr>
-                </pic:pic>
-              </a:graphicData>
-            </a:graphic>
-          </wp:inline>
-        </w:drawing>
-      </w:r>
-    </w:p>
-    <w:p>
-      <w:r>
-        <w:lastRenderedPageBreak/>
-        <w:drawing>
-          <wp:inline distT="0" distB="0" distL="0" distR="0" wp14:anchorId="320BEB59" wp14:editId="35F498E1">
-            <wp:extent cx="5731510" cy="3155315"/>
-            <wp:effectExtent l="0" t="0" r="2540" b="6985"/>
-            <wp:docPr id="10" name="Picture 10"/>
             <wp:cNvGraphicFramePr>
               <a:graphicFrameLocks xmlns:a="http://schemas.openxmlformats.org/drawingml/2006/main" noChangeAspect="1"/>
             </wp:cNvGraphicFramePr>
@@ -638,7 +618,7 @@
                   <pic:spPr>
                     <a:xfrm>
                       <a:off x="0" y="0"/>
-                      <a:ext cx="5731510" cy="3155315"/>
+                      <a:ext cx="5731510" cy="3129915"/>
                     </a:xfrm>
                     <a:prstGeom prst="rect">
                       <a:avLst/>
@@ -653,11 +633,12 @@
     </w:p>
     <w:p>
       <w:r>
+        <w:lastRenderedPageBreak/>
         <w:drawing>
-          <wp:inline distT="0" distB="0" distL="0" distR="0" wp14:anchorId="12283A7B" wp14:editId="3C1C36ED">
-            <wp:extent cx="4725059" cy="3400900"/>
-            <wp:effectExtent l="0" t="0" r="0" b="9525"/>
-            <wp:docPr id="11" name="Picture 11"/>
+          <wp:inline distT="0" distB="0" distL="0" distR="0" wp14:anchorId="320BEB59" wp14:editId="35F498E1">
+            <wp:extent cx="5731510" cy="3155315"/>
+            <wp:effectExtent l="0" t="0" r="2540" b="6985"/>
+            <wp:docPr id="10" name="Picture 10"/>
             <wp:cNvGraphicFramePr>
               <a:graphicFrameLocks xmlns:a="http://schemas.openxmlformats.org/drawingml/2006/main" noChangeAspect="1"/>
             </wp:cNvGraphicFramePr>
@@ -677,6 +658,45 @@
                   <pic:spPr>
                     <a:xfrm>
                       <a:off x="0" y="0"/>
+                      <a:ext cx="5731510" cy="3155315"/>
+                    </a:xfrm>
+                    <a:prstGeom prst="rect">
+                      <a:avLst/>
+                    </a:prstGeom>
+                  </pic:spPr>
+                </pic:pic>
+              </a:graphicData>
+            </a:graphic>
+          </wp:inline>
+        </w:drawing>
+      </w:r>
+    </w:p>
+    <w:p>
+      <w:r>
+        <w:drawing>
+          <wp:inline distT="0" distB="0" distL="0" distR="0" wp14:anchorId="12283A7B" wp14:editId="3C1C36ED">
+            <wp:extent cx="4725059" cy="3400900"/>
+            <wp:effectExtent l="0" t="0" r="0" b="9525"/>
+            <wp:docPr id="11" name="Picture 11"/>
+            <wp:cNvGraphicFramePr>
+              <a:graphicFrameLocks xmlns:a="http://schemas.openxmlformats.org/drawingml/2006/main" noChangeAspect="1"/>
+            </wp:cNvGraphicFramePr>
+            <a:graphic xmlns:a="http://schemas.openxmlformats.org/drawingml/2006/main">
+              <a:graphicData uri="http://schemas.openxmlformats.org/drawingml/2006/picture">
+                <pic:pic xmlns:pic="http://schemas.openxmlformats.org/drawingml/2006/picture">
+                  <pic:nvPicPr>
+                    <pic:cNvPr id="1" name=""/>
+                    <pic:cNvPicPr/>
+                  </pic:nvPicPr>
+                  <pic:blipFill>
+                    <a:blip r:embed="rId16"/>
+                    <a:stretch>
+                      <a:fillRect/>
+                    </a:stretch>
+                  </pic:blipFill>
+                  <pic:spPr>
+                    <a:xfrm>
+                      <a:off x="0" y="0"/>
                       <a:ext cx="4725059" cy="3400900"/>
                     </a:xfrm>
                     <a:prstGeom prst="rect">
@@ -689,6 +709,1388 @@
           </wp:inline>
         </w:drawing>
       </w:r>
+    </w:p>
+    <w:p/>
+    <w:p>
+      <w:pPr>
+        <w:rPr>
+          <w:sz w:val="28"/>
+        </w:rPr>
+      </w:pPr>
+      <w:r>
+        <w:rPr>
+          <w:sz w:val="28"/>
+        </w:rPr>
+        <w:t xml:space="preserve">Lecture 1.2 </w:t>
+      </w:r>
+      <w:r>
+        <w:rPr>
+          <w:sz w:val="28"/>
+        </w:rPr>
+        <w:t xml:space="preserve">Robot Motion and </w:t>
+      </w:r>
+      <w:proofErr w:type="spellStart"/>
+      <w:r>
+        <w:rPr>
+          <w:sz w:val="28"/>
+        </w:rPr>
+        <w:t>Odometry</w:t>
+      </w:r>
+      <w:proofErr w:type="spellEnd"/>
+    </w:p>
+    <w:p>
+      <w:pPr>
+        <w:rPr>
+          <w:sz w:val="24"/>
+        </w:rPr>
+      </w:pPr>
+      <w:r>
+        <w:rPr>
+          <w:sz w:val="24"/>
+        </w:rPr>
+        <w:t>Mobile Robot Kinematics</w:t>
+      </w:r>
+    </w:p>
+    <w:p>
+      <w:r>
+        <w:t>Describes motion of points, bodies or system of bodies without looking into the forces that caused it.</w:t>
+      </w:r>
+    </w:p>
+    <w:p>
+      <w:r>
+        <w:t>We need to understand the mechanical behaviour of the robot.</w:t>
+      </w:r>
+    </w:p>
+    <w:p>
+      <w:pPr>
+        <w:pStyle w:val="ListParagraph"/>
+        <w:numPr>
+          <w:ilvl w:val="0"/>
+          <w:numId w:val="2"/>
+        </w:numPr>
+      </w:pPr>
+      <w:r>
+        <w:t>To design appropriate mobile robots for tasks</w:t>
+      </w:r>
+    </w:p>
+    <w:p>
+      <w:pPr>
+        <w:pStyle w:val="ListParagraph"/>
+        <w:numPr>
+          <w:ilvl w:val="0"/>
+          <w:numId w:val="2"/>
+        </w:numPr>
+      </w:pPr>
+      <w:r>
+        <w:t>To understand how to create control software for a particular mobile robot instance.</w:t>
+      </w:r>
+    </w:p>
+    <w:p>
+      <w:r>
+        <w:lastRenderedPageBreak/>
+        <w:drawing>
+          <wp:inline distT="0" distB="0" distL="0" distR="0" wp14:anchorId="0B105362" wp14:editId="355258B3">
+            <wp:extent cx="5731510" cy="1326515"/>
+            <wp:effectExtent l="0" t="0" r="2540" b="6985"/>
+            <wp:docPr id="12" name="Picture 12"/>
+            <wp:cNvGraphicFramePr>
+              <a:graphicFrameLocks xmlns:a="http://schemas.openxmlformats.org/drawingml/2006/main" noChangeAspect="1"/>
+            </wp:cNvGraphicFramePr>
+            <a:graphic xmlns:a="http://schemas.openxmlformats.org/drawingml/2006/main">
+              <a:graphicData uri="http://schemas.openxmlformats.org/drawingml/2006/picture">
+                <pic:pic xmlns:pic="http://schemas.openxmlformats.org/drawingml/2006/picture">
+                  <pic:nvPicPr>
+                    <pic:cNvPr id="1" name=""/>
+                    <pic:cNvPicPr/>
+                  </pic:nvPicPr>
+                  <pic:blipFill>
+                    <a:blip r:embed="rId17"/>
+                    <a:stretch>
+                      <a:fillRect/>
+                    </a:stretch>
+                  </pic:blipFill>
+                  <pic:spPr>
+                    <a:xfrm>
+                      <a:off x="0" y="0"/>
+                      <a:ext cx="5731510" cy="1326515"/>
+                    </a:xfrm>
+                    <a:prstGeom prst="rect">
+                      <a:avLst/>
+                    </a:prstGeom>
+                  </pic:spPr>
+                </pic:pic>
+              </a:graphicData>
+            </a:graphic>
+          </wp:inline>
+        </w:drawing>
+      </w:r>
+    </w:p>
+    <w:p>
+      <w:pPr>
+        <w:rPr>
+          <w:sz w:val="24"/>
+        </w:rPr>
+      </w:pPr>
+      <w:r>
+        <w:rPr>
+          <w:sz w:val="24"/>
+        </w:rPr>
+        <w:t>Manipulator Arm Kinematics</w:t>
+      </w:r>
+    </w:p>
+    <w:p>
+      <w:r>
+        <w:drawing>
+          <wp:inline distT="0" distB="0" distL="0" distR="0" wp14:anchorId="5E95876C" wp14:editId="41AFEF22">
+            <wp:extent cx="4619626" cy="2042529"/>
+            <wp:effectExtent l="0" t="0" r="0" b="0"/>
+            <wp:docPr id="13" name="Picture 13"/>
+            <wp:cNvGraphicFramePr>
+              <a:graphicFrameLocks xmlns:a="http://schemas.openxmlformats.org/drawingml/2006/main" noChangeAspect="1"/>
+            </wp:cNvGraphicFramePr>
+            <a:graphic xmlns:a="http://schemas.openxmlformats.org/drawingml/2006/main">
+              <a:graphicData uri="http://schemas.openxmlformats.org/drawingml/2006/picture">
+                <pic:pic xmlns:pic="http://schemas.openxmlformats.org/drawingml/2006/picture">
+                  <pic:nvPicPr>
+                    <pic:cNvPr id="1" name=""/>
+                    <pic:cNvPicPr/>
+                  </pic:nvPicPr>
+                  <pic:blipFill>
+                    <a:blip r:embed="rId18"/>
+                    <a:stretch>
+                      <a:fillRect/>
+                    </a:stretch>
+                  </pic:blipFill>
+                  <pic:spPr>
+                    <a:xfrm>
+                      <a:off x="0" y="0"/>
+                      <a:ext cx="4678138" cy="2068400"/>
+                    </a:xfrm>
+                    <a:prstGeom prst="rect">
+                      <a:avLst/>
+                    </a:prstGeom>
+                  </pic:spPr>
+                </pic:pic>
+              </a:graphicData>
+            </a:graphic>
+          </wp:inline>
+        </w:drawing>
+      </w:r>
+    </w:p>
+    <w:p>
+      <w:r>
+        <w:drawing>
+          <wp:inline distT="0" distB="0" distL="0" distR="0" wp14:anchorId="58B668F3" wp14:editId="35FD6D59">
+            <wp:extent cx="4543425" cy="2008997"/>
+            <wp:effectExtent l="0" t="0" r="0" b="0"/>
+            <wp:docPr id="14" name="Picture 14"/>
+            <wp:cNvGraphicFramePr>
+              <a:graphicFrameLocks xmlns:a="http://schemas.openxmlformats.org/drawingml/2006/main" noChangeAspect="1"/>
+            </wp:cNvGraphicFramePr>
+            <a:graphic xmlns:a="http://schemas.openxmlformats.org/drawingml/2006/main">
+              <a:graphicData uri="http://schemas.openxmlformats.org/drawingml/2006/picture">
+                <pic:pic xmlns:pic="http://schemas.openxmlformats.org/drawingml/2006/picture">
+                  <pic:nvPicPr>
+                    <pic:cNvPr id="1" name=""/>
+                    <pic:cNvPicPr/>
+                  </pic:nvPicPr>
+                  <pic:blipFill>
+                    <a:blip r:embed="rId19"/>
+                    <a:stretch>
+                      <a:fillRect/>
+                    </a:stretch>
+                  </pic:blipFill>
+                  <pic:spPr>
+                    <a:xfrm>
+                      <a:off x="0" y="0"/>
+                      <a:ext cx="4595501" cy="2032024"/>
+                    </a:xfrm>
+                    <a:prstGeom prst="rect">
+                      <a:avLst/>
+                    </a:prstGeom>
+                  </pic:spPr>
+                </pic:pic>
+              </a:graphicData>
+            </a:graphic>
+          </wp:inline>
+        </w:drawing>
+      </w:r>
+    </w:p>
+    <w:p>
+      <w:r>
+        <w:t>Mobile Robots: Common Assumptions</w:t>
+      </w:r>
+    </w:p>
+    <w:p>
+      <w:r>
+        <w:drawing>
+          <wp:inline distT="0" distB="0" distL="0" distR="0" wp14:anchorId="3E196054" wp14:editId="05B1A71C">
+            <wp:extent cx="3914775" cy="1486525"/>
+            <wp:effectExtent l="0" t="0" r="0" b="0"/>
+            <wp:docPr id="15" name="Picture 15"/>
+            <wp:cNvGraphicFramePr>
+              <a:graphicFrameLocks xmlns:a="http://schemas.openxmlformats.org/drawingml/2006/main" noChangeAspect="1"/>
+            </wp:cNvGraphicFramePr>
+            <a:graphic xmlns:a="http://schemas.openxmlformats.org/drawingml/2006/main">
+              <a:graphicData uri="http://schemas.openxmlformats.org/drawingml/2006/picture">
+                <pic:pic xmlns:pic="http://schemas.openxmlformats.org/drawingml/2006/picture">
+                  <pic:nvPicPr>
+                    <pic:cNvPr id="1" name=""/>
+                    <pic:cNvPicPr/>
+                  </pic:nvPicPr>
+                  <pic:blipFill>
+                    <a:blip r:embed="rId20"/>
+                    <a:stretch>
+                      <a:fillRect/>
+                    </a:stretch>
+                  </pic:blipFill>
+                  <pic:spPr>
+                    <a:xfrm>
+                      <a:off x="0" y="0"/>
+                      <a:ext cx="3953214" cy="1501121"/>
+                    </a:xfrm>
+                    <a:prstGeom prst="rect">
+                      <a:avLst/>
+                    </a:prstGeom>
+                  </pic:spPr>
+                </pic:pic>
+              </a:graphicData>
+            </a:graphic>
+          </wp:inline>
+        </w:drawing>
+      </w:r>
+    </w:p>
+    <w:p>
+      <w:r>
+        <w:t>Mobile Robot – Wheels and Motion</w:t>
+      </w:r>
+    </w:p>
+    <w:p>
+      <w:r>
+        <w:lastRenderedPageBreak/>
+        <w:drawing>
+          <wp:inline distT="0" distB="0" distL="0" distR="0" wp14:anchorId="42BE5171" wp14:editId="36F2532D">
+            <wp:extent cx="5731510" cy="2522855"/>
+            <wp:effectExtent l="0" t="0" r="2540" b="0"/>
+            <wp:docPr id="16" name="Picture 16"/>
+            <wp:cNvGraphicFramePr>
+              <a:graphicFrameLocks xmlns:a="http://schemas.openxmlformats.org/drawingml/2006/main" noChangeAspect="1"/>
+            </wp:cNvGraphicFramePr>
+            <a:graphic xmlns:a="http://schemas.openxmlformats.org/drawingml/2006/main">
+              <a:graphicData uri="http://schemas.openxmlformats.org/drawingml/2006/picture">
+                <pic:pic xmlns:pic="http://schemas.openxmlformats.org/drawingml/2006/picture">
+                  <pic:nvPicPr>
+                    <pic:cNvPr id="1" name=""/>
+                    <pic:cNvPicPr/>
+                  </pic:nvPicPr>
+                  <pic:blipFill>
+                    <a:blip r:embed="rId21"/>
+                    <a:stretch>
+                      <a:fillRect/>
+                    </a:stretch>
+                  </pic:blipFill>
+                  <pic:spPr>
+                    <a:xfrm>
+                      <a:off x="0" y="0"/>
+                      <a:ext cx="5731510" cy="2522855"/>
+                    </a:xfrm>
+                    <a:prstGeom prst="rect">
+                      <a:avLst/>
+                    </a:prstGeom>
+                  </pic:spPr>
+                </pic:pic>
+              </a:graphicData>
+            </a:graphic>
+          </wp:inline>
+        </w:drawing>
+      </w:r>
+    </w:p>
+    <w:p>
+      <w:pPr>
+        <w:rPr>
+          <w:sz w:val="24"/>
+        </w:rPr>
+      </w:pPr>
+      <w:r>
+        <w:rPr>
+          <w:sz w:val="24"/>
+        </w:rPr>
+        <w:t>Wheeled Robot Kinematics</w:t>
+      </w:r>
+    </w:p>
+    <w:p>
+      <w:r>
+        <w:drawing>
+          <wp:inline distT="0" distB="0" distL="0" distR="0" wp14:anchorId="70A25E56" wp14:editId="4962A6E2">
+            <wp:extent cx="5534025" cy="2362200"/>
+            <wp:effectExtent l="0" t="0" r="9525" b="0"/>
+            <wp:docPr id="17" name="Picture 17"/>
+            <wp:cNvGraphicFramePr>
+              <a:graphicFrameLocks xmlns:a="http://schemas.openxmlformats.org/drawingml/2006/main" noChangeAspect="1"/>
+            </wp:cNvGraphicFramePr>
+            <a:graphic xmlns:a="http://schemas.openxmlformats.org/drawingml/2006/main">
+              <a:graphicData uri="http://schemas.openxmlformats.org/drawingml/2006/picture">
+                <pic:pic xmlns:pic="http://schemas.openxmlformats.org/drawingml/2006/picture">
+                  <pic:nvPicPr>
+                    <pic:cNvPr id="1" name=""/>
+                    <pic:cNvPicPr/>
+                  </pic:nvPicPr>
+                  <pic:blipFill rotWithShape="1">
+                    <a:blip r:embed="rId22"/>
+                    <a:srcRect l="1994" r="1452" b="7463"/>
+                    <a:stretch/>
+                  </pic:blipFill>
+                  <pic:spPr bwMode="auto">
+                    <a:xfrm>
+                      <a:off x="0" y="0"/>
+                      <a:ext cx="5534025" cy="2362200"/>
+                    </a:xfrm>
+                    <a:prstGeom prst="rect">
+                      <a:avLst/>
+                    </a:prstGeom>
+                    <a:ln>
+                      <a:noFill/>
+                    </a:ln>
+                    <a:extLst>
+                      <a:ext uri="{53640926-AAD7-44D8-BBD7-CCE9431645EC}">
+                        <a14:shadowObscured xmlns:a14="http://schemas.microsoft.com/office/drawing/2010/main"/>
+                      </a:ext>
+                    </a:extLst>
+                  </pic:spPr>
+                </pic:pic>
+              </a:graphicData>
+            </a:graphic>
+          </wp:inline>
+        </w:drawing>
+      </w:r>
+    </w:p>
+    <w:p>
+      <w:r>
+        <w:drawing>
+          <wp:inline distT="0" distB="0" distL="0" distR="0" wp14:anchorId="36AC9A10" wp14:editId="1971CEDF">
+            <wp:extent cx="5731510" cy="2499360"/>
+            <wp:effectExtent l="0" t="0" r="2540" b="0"/>
+            <wp:docPr id="18" name="Picture 18"/>
+            <wp:cNvGraphicFramePr>
+              <a:graphicFrameLocks xmlns:a="http://schemas.openxmlformats.org/drawingml/2006/main" noChangeAspect="1"/>
+            </wp:cNvGraphicFramePr>
+            <a:graphic xmlns:a="http://schemas.openxmlformats.org/drawingml/2006/main">
+              <a:graphicData uri="http://schemas.openxmlformats.org/drawingml/2006/picture">
+                <pic:pic xmlns:pic="http://schemas.openxmlformats.org/drawingml/2006/picture">
+                  <pic:nvPicPr>
+                    <pic:cNvPr id="1" name=""/>
+                    <pic:cNvPicPr/>
+                  </pic:nvPicPr>
+                  <pic:blipFill>
+                    <a:blip r:embed="rId23"/>
+                    <a:stretch>
+                      <a:fillRect/>
+                    </a:stretch>
+                  </pic:blipFill>
+                  <pic:spPr>
+                    <a:xfrm>
+                      <a:off x="0" y="0"/>
+                      <a:ext cx="5731510" cy="2499360"/>
+                    </a:xfrm>
+                    <a:prstGeom prst="rect">
+                      <a:avLst/>
+                    </a:prstGeom>
+                  </pic:spPr>
+                </pic:pic>
+              </a:graphicData>
+            </a:graphic>
+          </wp:inline>
+        </w:drawing>
+      </w:r>
+    </w:p>
+    <w:p/>
+    <w:p/>
+    <w:p/>
+    <w:p>
+      <w:r>
+        <w:lastRenderedPageBreak/>
+        <w:t>Representing Robot Position</w:t>
+      </w:r>
+    </w:p>
+    <w:p>
+      <w:r>
+        <w:drawing>
+          <wp:inline distT="0" distB="0" distL="0" distR="0" wp14:anchorId="3D1199E5" wp14:editId="6A773883">
+            <wp:extent cx="5731510" cy="2269490"/>
+            <wp:effectExtent l="0" t="0" r="2540" b="0"/>
+            <wp:docPr id="19" name="Picture 19"/>
+            <wp:cNvGraphicFramePr>
+              <a:graphicFrameLocks xmlns:a="http://schemas.openxmlformats.org/drawingml/2006/main" noChangeAspect="1"/>
+            </wp:cNvGraphicFramePr>
+            <a:graphic xmlns:a="http://schemas.openxmlformats.org/drawingml/2006/main">
+              <a:graphicData uri="http://schemas.openxmlformats.org/drawingml/2006/picture">
+                <pic:pic xmlns:pic="http://schemas.openxmlformats.org/drawingml/2006/picture">
+                  <pic:nvPicPr>
+                    <pic:cNvPr id="1" name=""/>
+                    <pic:cNvPicPr/>
+                  </pic:nvPicPr>
+                  <pic:blipFill>
+                    <a:blip r:embed="rId24"/>
+                    <a:stretch>
+                      <a:fillRect/>
+                    </a:stretch>
+                  </pic:blipFill>
+                  <pic:spPr>
+                    <a:xfrm>
+                      <a:off x="0" y="0"/>
+                      <a:ext cx="5731510" cy="2269490"/>
+                    </a:xfrm>
+                    <a:prstGeom prst="rect">
+                      <a:avLst/>
+                    </a:prstGeom>
+                  </pic:spPr>
+                </pic:pic>
+              </a:graphicData>
+            </a:graphic>
+          </wp:inline>
+        </w:drawing>
+      </w:r>
+    </w:p>
+    <w:p>
+      <w:pPr>
+        <w:rPr>
+          <w:sz w:val="24"/>
+        </w:rPr>
+      </w:pPr>
+      <w:r>
+        <w:rPr>
+          <w:sz w:val="24"/>
+        </w:rPr>
+        <w:t>Degrees of Freedom and Degrees of Mobility</w:t>
+      </w:r>
+    </w:p>
+    <w:p>
+      <w:r>
+        <w:drawing>
+          <wp:inline distT="0" distB="0" distL="0" distR="0" wp14:anchorId="3E59B162" wp14:editId="0850C3F5">
+            <wp:extent cx="5731510" cy="2456180"/>
+            <wp:effectExtent l="0" t="0" r="2540" b="1270"/>
+            <wp:docPr id="20" name="Picture 20"/>
+            <wp:cNvGraphicFramePr>
+              <a:graphicFrameLocks xmlns:a="http://schemas.openxmlformats.org/drawingml/2006/main" noChangeAspect="1"/>
+            </wp:cNvGraphicFramePr>
+            <a:graphic xmlns:a="http://schemas.openxmlformats.org/drawingml/2006/main">
+              <a:graphicData uri="http://schemas.openxmlformats.org/drawingml/2006/picture">
+                <pic:pic xmlns:pic="http://schemas.openxmlformats.org/drawingml/2006/picture">
+                  <pic:nvPicPr>
+                    <pic:cNvPr id="1" name=""/>
+                    <pic:cNvPicPr/>
+                  </pic:nvPicPr>
+                  <pic:blipFill>
+                    <a:blip r:embed="rId25"/>
+                    <a:stretch>
+                      <a:fillRect/>
+                    </a:stretch>
+                  </pic:blipFill>
+                  <pic:spPr>
+                    <a:xfrm>
+                      <a:off x="0" y="0"/>
+                      <a:ext cx="5731510" cy="2456180"/>
+                    </a:xfrm>
+                    <a:prstGeom prst="rect">
+                      <a:avLst/>
+                    </a:prstGeom>
+                  </pic:spPr>
+                </pic:pic>
+              </a:graphicData>
+            </a:graphic>
+          </wp:inline>
+        </w:drawing>
+      </w:r>
+    </w:p>
+    <w:p>
+      <w:r>
+        <w:t>Holonomic and Non-</w:t>
+      </w:r>
+      <w:proofErr w:type="spellStart"/>
+      <w:r>
+        <w:t>holomic</w:t>
+      </w:r>
+      <w:proofErr w:type="spellEnd"/>
+      <w:r>
+        <w:t xml:space="preserve"> Motion</w:t>
+      </w:r>
+    </w:p>
+    <w:p>
+      <w:r>
+        <w:drawing>
+          <wp:inline distT="0" distB="0" distL="0" distR="0" wp14:anchorId="1E6939E6" wp14:editId="0AE85562">
+            <wp:extent cx="5731510" cy="2679700"/>
+            <wp:effectExtent l="0" t="0" r="2540" b="6350"/>
+            <wp:docPr id="21" name="Picture 21"/>
+            <wp:cNvGraphicFramePr>
+              <a:graphicFrameLocks xmlns:a="http://schemas.openxmlformats.org/drawingml/2006/main" noChangeAspect="1"/>
+            </wp:cNvGraphicFramePr>
+            <a:graphic xmlns:a="http://schemas.openxmlformats.org/drawingml/2006/main">
+              <a:graphicData uri="http://schemas.openxmlformats.org/drawingml/2006/picture">
+                <pic:pic xmlns:pic="http://schemas.openxmlformats.org/drawingml/2006/picture">
+                  <pic:nvPicPr>
+                    <pic:cNvPr id="1" name=""/>
+                    <pic:cNvPicPr/>
+                  </pic:nvPicPr>
+                  <pic:blipFill>
+                    <a:blip r:embed="rId26"/>
+                    <a:stretch>
+                      <a:fillRect/>
+                    </a:stretch>
+                  </pic:blipFill>
+                  <pic:spPr>
+                    <a:xfrm>
+                      <a:off x="0" y="0"/>
+                      <a:ext cx="5731510" cy="2679700"/>
+                    </a:xfrm>
+                    <a:prstGeom prst="rect">
+                      <a:avLst/>
+                    </a:prstGeom>
+                  </pic:spPr>
+                </pic:pic>
+              </a:graphicData>
+            </a:graphic>
+          </wp:inline>
+        </w:drawing>
+      </w:r>
+    </w:p>
+    <w:p/>
+    <w:p/>
+    <w:p>
+      <w:r>
+        <w:t>Holonomic System: Example</w:t>
+      </w:r>
+    </w:p>
+    <w:p>
+      <w:r>
+        <w:drawing>
+          <wp:inline distT="0" distB="0" distL="0" distR="0" wp14:anchorId="4804367B" wp14:editId="178D8C97">
+            <wp:extent cx="5731510" cy="2552065"/>
+            <wp:effectExtent l="0" t="0" r="2540" b="635"/>
+            <wp:docPr id="22" name="Picture 22"/>
+            <wp:cNvGraphicFramePr>
+              <a:graphicFrameLocks xmlns:a="http://schemas.openxmlformats.org/drawingml/2006/main" noChangeAspect="1"/>
+            </wp:cNvGraphicFramePr>
+            <a:graphic xmlns:a="http://schemas.openxmlformats.org/drawingml/2006/main">
+              <a:graphicData uri="http://schemas.openxmlformats.org/drawingml/2006/picture">
+                <pic:pic xmlns:pic="http://schemas.openxmlformats.org/drawingml/2006/picture">
+                  <pic:nvPicPr>
+                    <pic:cNvPr id="1" name=""/>
+                    <pic:cNvPicPr/>
+                  </pic:nvPicPr>
+                  <pic:blipFill>
+                    <a:blip r:embed="rId27"/>
+                    <a:stretch>
+                      <a:fillRect/>
+                    </a:stretch>
+                  </pic:blipFill>
+                  <pic:spPr>
+                    <a:xfrm>
+                      <a:off x="0" y="0"/>
+                      <a:ext cx="5731510" cy="2552065"/>
+                    </a:xfrm>
+                    <a:prstGeom prst="rect">
+                      <a:avLst/>
+                    </a:prstGeom>
+                  </pic:spPr>
+                </pic:pic>
+              </a:graphicData>
+            </a:graphic>
+          </wp:inline>
+        </w:drawing>
+      </w:r>
+    </w:p>
+    <w:p>
+      <w:r>
+        <w:t>Non-holonomic System: Example</w:t>
+      </w:r>
+    </w:p>
+    <w:p>
+      <w:r>
+        <w:drawing>
+          <wp:inline distT="0" distB="0" distL="0" distR="0" wp14:anchorId="548B1065" wp14:editId="25D2CCFE">
+            <wp:extent cx="5658640" cy="2181529"/>
+            <wp:effectExtent l="0" t="0" r="0" b="9525"/>
+            <wp:docPr id="23" name="Picture 23"/>
+            <wp:cNvGraphicFramePr>
+              <a:graphicFrameLocks xmlns:a="http://schemas.openxmlformats.org/drawingml/2006/main" noChangeAspect="1"/>
+            </wp:cNvGraphicFramePr>
+            <a:graphic xmlns:a="http://schemas.openxmlformats.org/drawingml/2006/main">
+              <a:graphicData uri="http://schemas.openxmlformats.org/drawingml/2006/picture">
+                <pic:pic xmlns:pic="http://schemas.openxmlformats.org/drawingml/2006/picture">
+                  <pic:nvPicPr>
+                    <pic:cNvPr id="1" name=""/>
+                    <pic:cNvPicPr/>
+                  </pic:nvPicPr>
+                  <pic:blipFill>
+                    <a:blip r:embed="rId28"/>
+                    <a:stretch>
+                      <a:fillRect/>
+                    </a:stretch>
+                  </pic:blipFill>
+                  <pic:spPr>
+                    <a:xfrm>
+                      <a:off x="0" y="0"/>
+                      <a:ext cx="5658640" cy="2181529"/>
+                    </a:xfrm>
+                    <a:prstGeom prst="rect">
+                      <a:avLst/>
+                    </a:prstGeom>
+                  </pic:spPr>
+                </pic:pic>
+              </a:graphicData>
+            </a:graphic>
+          </wp:inline>
+        </w:drawing>
+      </w:r>
+    </w:p>
+    <w:p>
+      <w:proofErr w:type="spellStart"/>
+      <w:r>
+        <w:rPr>
+          <w:sz w:val="24"/>
+        </w:rPr>
+        <w:t>Odometry</w:t>
+      </w:r>
+      <w:proofErr w:type="spellEnd"/>
+    </w:p>
+    <w:p>
+      <w:r>
+        <w:t>Encoder</w:t>
+      </w:r>
+    </w:p>
+    <w:p>
+      <w:r>
+        <w:drawing>
+          <wp:inline distT="0" distB="0" distL="0" distR="0" wp14:anchorId="2530234B" wp14:editId="01BCDDB4">
+            <wp:extent cx="5034915" cy="2350674"/>
+            <wp:effectExtent l="0" t="0" r="0" b="0"/>
+            <wp:docPr id="24" name="Picture 24"/>
+            <wp:cNvGraphicFramePr>
+              <a:graphicFrameLocks xmlns:a="http://schemas.openxmlformats.org/drawingml/2006/main" noChangeAspect="1"/>
+            </wp:cNvGraphicFramePr>
+            <a:graphic xmlns:a="http://schemas.openxmlformats.org/drawingml/2006/main">
+              <a:graphicData uri="http://schemas.openxmlformats.org/drawingml/2006/picture">
+                <pic:pic xmlns:pic="http://schemas.openxmlformats.org/drawingml/2006/picture">
+                  <pic:nvPicPr>
+                    <pic:cNvPr id="1" name=""/>
+                    <pic:cNvPicPr/>
+                  </pic:nvPicPr>
+                  <pic:blipFill rotWithShape="1">
+                    <a:blip r:embed="rId29"/>
+                    <a:srcRect l="2580" t="3518"/>
+                    <a:stretch/>
+                  </pic:blipFill>
+                  <pic:spPr bwMode="auto">
+                    <a:xfrm>
+                      <a:off x="0" y="0"/>
+                      <a:ext cx="5050523" cy="2357961"/>
+                    </a:xfrm>
+                    <a:prstGeom prst="rect">
+                      <a:avLst/>
+                    </a:prstGeom>
+                    <a:ln>
+                      <a:noFill/>
+                    </a:ln>
+                    <a:extLst>
+                      <a:ext uri="{53640926-AAD7-44D8-BBD7-CCE9431645EC}">
+                        <a14:shadowObscured xmlns:a14="http://schemas.microsoft.com/office/drawing/2010/main"/>
+                      </a:ext>
+                    </a:extLst>
+                  </pic:spPr>
+                </pic:pic>
+              </a:graphicData>
+            </a:graphic>
+          </wp:inline>
+        </w:drawing>
+      </w:r>
+    </w:p>
+    <w:p>
+      <w:r>
+        <w:lastRenderedPageBreak/>
+        <w:t xml:space="preserve">Linear </w:t>
+      </w:r>
+      <w:proofErr w:type="spellStart"/>
+      <w:r>
+        <w:t>Odometry</w:t>
+      </w:r>
+      <w:proofErr w:type="spellEnd"/>
+    </w:p>
+    <w:p>
+      <w:r>
+        <w:drawing>
+          <wp:inline distT="0" distB="0" distL="0" distR="0" wp14:anchorId="652C0787" wp14:editId="4B16E3C5">
+            <wp:extent cx="5731510" cy="2687320"/>
+            <wp:effectExtent l="0" t="0" r="2540" b="0"/>
+            <wp:docPr id="25" name="Picture 25"/>
+            <wp:cNvGraphicFramePr>
+              <a:graphicFrameLocks xmlns:a="http://schemas.openxmlformats.org/drawingml/2006/main" noChangeAspect="1"/>
+            </wp:cNvGraphicFramePr>
+            <a:graphic xmlns:a="http://schemas.openxmlformats.org/drawingml/2006/main">
+              <a:graphicData uri="http://schemas.openxmlformats.org/drawingml/2006/picture">
+                <pic:pic xmlns:pic="http://schemas.openxmlformats.org/drawingml/2006/picture">
+                  <pic:nvPicPr>
+                    <pic:cNvPr id="1" name=""/>
+                    <pic:cNvPicPr/>
+                  </pic:nvPicPr>
+                  <pic:blipFill>
+                    <a:blip r:embed="rId30"/>
+                    <a:stretch>
+                      <a:fillRect/>
+                    </a:stretch>
+                  </pic:blipFill>
+                  <pic:spPr>
+                    <a:xfrm>
+                      <a:off x="0" y="0"/>
+                      <a:ext cx="5731510" cy="2687320"/>
+                    </a:xfrm>
+                    <a:prstGeom prst="rect">
+                      <a:avLst/>
+                    </a:prstGeom>
+                  </pic:spPr>
+                </pic:pic>
+              </a:graphicData>
+            </a:graphic>
+          </wp:inline>
+        </w:drawing>
+      </w:r>
+    </w:p>
+    <w:p>
+      <w:r>
+        <w:t>Turning Motion</w:t>
+      </w:r>
+    </w:p>
+    <w:p>
+      <w:r>
+        <w:drawing>
+          <wp:inline distT="0" distB="0" distL="0" distR="0" wp14:anchorId="10FFCEA4" wp14:editId="49BB5C86">
+            <wp:extent cx="5731510" cy="2797175"/>
+            <wp:effectExtent l="0" t="0" r="2540" b="3175"/>
+            <wp:docPr id="26" name="Picture 26"/>
+            <wp:cNvGraphicFramePr>
+              <a:graphicFrameLocks xmlns:a="http://schemas.openxmlformats.org/drawingml/2006/main" noChangeAspect="1"/>
+            </wp:cNvGraphicFramePr>
+            <a:graphic xmlns:a="http://schemas.openxmlformats.org/drawingml/2006/main">
+              <a:graphicData uri="http://schemas.openxmlformats.org/drawingml/2006/picture">
+                <pic:pic xmlns:pic="http://schemas.openxmlformats.org/drawingml/2006/picture">
+                  <pic:nvPicPr>
+                    <pic:cNvPr id="1" name=""/>
+                    <pic:cNvPicPr/>
+                  </pic:nvPicPr>
+                  <pic:blipFill>
+                    <a:blip r:embed="rId31"/>
+                    <a:stretch>
+                      <a:fillRect/>
+                    </a:stretch>
+                  </pic:blipFill>
+                  <pic:spPr>
+                    <a:xfrm>
+                      <a:off x="0" y="0"/>
+                      <a:ext cx="5731510" cy="2797175"/>
+                    </a:xfrm>
+                    <a:prstGeom prst="rect">
+                      <a:avLst/>
+                    </a:prstGeom>
+                  </pic:spPr>
+                </pic:pic>
+              </a:graphicData>
+            </a:graphic>
+          </wp:inline>
+        </w:drawing>
+      </w:r>
+    </w:p>
+    <w:p>
+      <w:r>
+        <w:t>Errors</w:t>
+      </w:r>
+    </w:p>
+    <w:p>
+      <w:r>
+        <w:drawing>
+          <wp:inline distT="0" distB="0" distL="0" distR="0" wp14:anchorId="66009E7B" wp14:editId="3A28DE09">
+            <wp:extent cx="4664428" cy="2287771"/>
+            <wp:effectExtent l="0" t="0" r="3175" b="0"/>
+            <wp:docPr id="27" name="Picture 27"/>
+            <wp:cNvGraphicFramePr>
+              <a:graphicFrameLocks xmlns:a="http://schemas.openxmlformats.org/drawingml/2006/main" noChangeAspect="1"/>
+            </wp:cNvGraphicFramePr>
+            <a:graphic xmlns:a="http://schemas.openxmlformats.org/drawingml/2006/main">
+              <a:graphicData uri="http://schemas.openxmlformats.org/drawingml/2006/picture">
+                <pic:pic xmlns:pic="http://schemas.openxmlformats.org/drawingml/2006/picture">
+                  <pic:nvPicPr>
+                    <pic:cNvPr id="1" name=""/>
+                    <pic:cNvPicPr/>
+                  </pic:nvPicPr>
+                  <pic:blipFill>
+                    <a:blip r:embed="rId32"/>
+                    <a:stretch>
+                      <a:fillRect/>
+                    </a:stretch>
+                  </pic:blipFill>
+                  <pic:spPr>
+                    <a:xfrm>
+                      <a:off x="0" y="0"/>
+                      <a:ext cx="4680141" cy="2295478"/>
+                    </a:xfrm>
+                    <a:prstGeom prst="rect">
+                      <a:avLst/>
+                    </a:prstGeom>
+                  </pic:spPr>
+                </pic:pic>
+              </a:graphicData>
+            </a:graphic>
+          </wp:inline>
+        </w:drawing>
+      </w:r>
+    </w:p>
+    <w:p>
+      <w:r>
+        <w:lastRenderedPageBreak/>
+        <w:t>Inertial Navigation System</w:t>
+      </w:r>
+    </w:p>
+    <w:p>
+      <w:r>
+        <w:drawing>
+          <wp:inline distT="0" distB="0" distL="0" distR="0" wp14:anchorId="358F128E" wp14:editId="18D16E31">
+            <wp:extent cx="5731510" cy="2790825"/>
+            <wp:effectExtent l="0" t="0" r="2540" b="9525"/>
+            <wp:docPr id="28" name="Picture 28"/>
+            <wp:cNvGraphicFramePr>
+              <a:graphicFrameLocks xmlns:a="http://schemas.openxmlformats.org/drawingml/2006/main" noChangeAspect="1"/>
+            </wp:cNvGraphicFramePr>
+            <a:graphic xmlns:a="http://schemas.openxmlformats.org/drawingml/2006/main">
+              <a:graphicData uri="http://schemas.openxmlformats.org/drawingml/2006/picture">
+                <pic:pic xmlns:pic="http://schemas.openxmlformats.org/drawingml/2006/picture">
+                  <pic:nvPicPr>
+                    <pic:cNvPr id="1" name=""/>
+                    <pic:cNvPicPr/>
+                  </pic:nvPicPr>
+                  <pic:blipFill>
+                    <a:blip r:embed="rId33"/>
+                    <a:stretch>
+                      <a:fillRect/>
+                    </a:stretch>
+                  </pic:blipFill>
+                  <pic:spPr>
+                    <a:xfrm>
+                      <a:off x="0" y="0"/>
+                      <a:ext cx="5731510" cy="2790825"/>
+                    </a:xfrm>
+                    <a:prstGeom prst="rect">
+                      <a:avLst/>
+                    </a:prstGeom>
+                  </pic:spPr>
+                </pic:pic>
+              </a:graphicData>
+            </a:graphic>
+          </wp:inline>
+        </w:drawing>
+      </w:r>
+    </w:p>
+    <w:p>
+      <w:r>
+        <w:t>Accelerometers</w:t>
+      </w:r>
+    </w:p>
+    <w:p>
+      <w:r>
+        <w:drawing>
+          <wp:inline distT="0" distB="0" distL="0" distR="0" wp14:anchorId="3F36C6F7" wp14:editId="17016C50">
+            <wp:extent cx="5731510" cy="2618105"/>
+            <wp:effectExtent l="0" t="0" r="2540" b="0"/>
+            <wp:docPr id="29" name="Picture 29"/>
+            <wp:cNvGraphicFramePr>
+              <a:graphicFrameLocks xmlns:a="http://schemas.openxmlformats.org/drawingml/2006/main" noChangeAspect="1"/>
+            </wp:cNvGraphicFramePr>
+            <a:graphic xmlns:a="http://schemas.openxmlformats.org/drawingml/2006/main">
+              <a:graphicData uri="http://schemas.openxmlformats.org/drawingml/2006/picture">
+                <pic:pic xmlns:pic="http://schemas.openxmlformats.org/drawingml/2006/picture">
+                  <pic:nvPicPr>
+                    <pic:cNvPr id="1" name=""/>
+                    <pic:cNvPicPr/>
+                  </pic:nvPicPr>
+                  <pic:blipFill>
+                    <a:blip r:embed="rId34"/>
+                    <a:stretch>
+                      <a:fillRect/>
+                    </a:stretch>
+                  </pic:blipFill>
+                  <pic:spPr>
+                    <a:xfrm>
+                      <a:off x="0" y="0"/>
+                      <a:ext cx="5731510" cy="2618105"/>
+                    </a:xfrm>
+                    <a:prstGeom prst="rect">
+                      <a:avLst/>
+                    </a:prstGeom>
+                  </pic:spPr>
+                </pic:pic>
+              </a:graphicData>
+            </a:graphic>
+          </wp:inline>
+        </w:drawing>
+      </w:r>
+    </w:p>
+    <w:p/>
+    <w:p/>
+    <w:p/>
+    <w:p/>
+    <w:p/>
+    <w:p/>
+    <w:p/>
+    <w:p/>
+    <w:p/>
+    <w:p>
+      <w:r>
+        <w:lastRenderedPageBreak/>
+        <w:t>Gyroscopes</w:t>
+      </w:r>
+      <w:r>
+        <w:t xml:space="preserve"> - 1</w:t>
+      </w:r>
+    </w:p>
+    <w:p>
+      <w:r>
+        <w:drawing>
+          <wp:inline distT="0" distB="0" distL="0" distR="0" wp14:anchorId="16522BEC" wp14:editId="1FF3921D">
+            <wp:extent cx="6102985" cy="2983819"/>
+            <wp:effectExtent l="0" t="0" r="0" b="7620"/>
+            <wp:docPr id="30" name="Picture 30"/>
+            <wp:cNvGraphicFramePr>
+              <a:graphicFrameLocks xmlns:a="http://schemas.openxmlformats.org/drawingml/2006/main" noChangeAspect="1"/>
+            </wp:cNvGraphicFramePr>
+            <a:graphic xmlns:a="http://schemas.openxmlformats.org/drawingml/2006/main">
+              <a:graphicData uri="http://schemas.openxmlformats.org/drawingml/2006/picture">
+                <pic:pic xmlns:pic="http://schemas.openxmlformats.org/drawingml/2006/picture">
+                  <pic:nvPicPr>
+                    <pic:cNvPr id="1" name=""/>
+                    <pic:cNvPicPr/>
+                  </pic:nvPicPr>
+                  <pic:blipFill rotWithShape="1">
+                    <a:blip r:embed="rId35"/>
+                    <a:srcRect l="6576" t="7457"/>
+                    <a:stretch/>
+                  </pic:blipFill>
+                  <pic:spPr bwMode="auto">
+                    <a:xfrm>
+                      <a:off x="0" y="0"/>
+                      <a:ext cx="6118459" cy="2991384"/>
+                    </a:xfrm>
+                    <a:prstGeom prst="rect">
+                      <a:avLst/>
+                    </a:prstGeom>
+                    <a:ln>
+                      <a:noFill/>
+                    </a:ln>
+                    <a:extLst>
+                      <a:ext uri="{53640926-AAD7-44D8-BBD7-CCE9431645EC}">
+                        <a14:shadowObscured xmlns:a14="http://schemas.microsoft.com/office/drawing/2010/main"/>
+                      </a:ext>
+                    </a:extLst>
+                  </pic:spPr>
+                </pic:pic>
+              </a:graphicData>
+            </a:graphic>
+          </wp:inline>
+        </w:drawing>
+      </w:r>
+      <w:r>
+        <w:t>Gyroscopes – 2</w:t>
+      </w:r>
+    </w:p>
+    <w:p>
+      <w:r>
+        <w:drawing>
+          <wp:inline distT="0" distB="0" distL="0" distR="0" wp14:anchorId="107FE653" wp14:editId="5D9F9F6E">
+            <wp:extent cx="5731510" cy="2192020"/>
+            <wp:effectExtent l="0" t="0" r="2540" b="0"/>
+            <wp:docPr id="31" name="Picture 31"/>
+            <wp:cNvGraphicFramePr>
+              <a:graphicFrameLocks xmlns:a="http://schemas.openxmlformats.org/drawingml/2006/main" noChangeAspect="1"/>
+            </wp:cNvGraphicFramePr>
+            <a:graphic xmlns:a="http://schemas.openxmlformats.org/drawingml/2006/main">
+              <a:graphicData uri="http://schemas.openxmlformats.org/drawingml/2006/picture">
+                <pic:pic xmlns:pic="http://schemas.openxmlformats.org/drawingml/2006/picture">
+                  <pic:nvPicPr>
+                    <pic:cNvPr id="1" name=""/>
+                    <pic:cNvPicPr/>
+                  </pic:nvPicPr>
+                  <pic:blipFill>
+                    <a:blip r:embed="rId36"/>
+                    <a:stretch>
+                      <a:fillRect/>
+                    </a:stretch>
+                  </pic:blipFill>
+                  <pic:spPr>
+                    <a:xfrm>
+                      <a:off x="0" y="0"/>
+                      <a:ext cx="5731510" cy="2192020"/>
+                    </a:xfrm>
+                    <a:prstGeom prst="rect">
+                      <a:avLst/>
+                    </a:prstGeom>
+                  </pic:spPr>
+                </pic:pic>
+              </a:graphicData>
+            </a:graphic>
+          </wp:inline>
+        </w:drawing>
+      </w:r>
+    </w:p>
+    <w:p>
+      <w:r>
+        <w:t>Applications</w:t>
+      </w:r>
+    </w:p>
+    <w:p>
+      <w:r>
+        <w:drawing>
+          <wp:inline distT="0" distB="0" distL="0" distR="0" wp14:anchorId="49C55114" wp14:editId="3DCE4A76">
+            <wp:extent cx="5731510" cy="2694940"/>
+            <wp:effectExtent l="0" t="0" r="2540" b="0"/>
+            <wp:docPr id="32" name="Picture 32"/>
+            <wp:cNvGraphicFramePr>
+              <a:graphicFrameLocks xmlns:a="http://schemas.openxmlformats.org/drawingml/2006/main" noChangeAspect="1"/>
+            </wp:cNvGraphicFramePr>
+            <a:graphic xmlns:a="http://schemas.openxmlformats.org/drawingml/2006/main">
+              <a:graphicData uri="http://schemas.openxmlformats.org/drawingml/2006/picture">
+                <pic:pic xmlns:pic="http://schemas.openxmlformats.org/drawingml/2006/picture">
+                  <pic:nvPicPr>
+                    <pic:cNvPr id="1" name=""/>
+                    <pic:cNvPicPr/>
+                  </pic:nvPicPr>
+                  <pic:blipFill>
+                    <a:blip r:embed="rId37"/>
+                    <a:stretch>
+                      <a:fillRect/>
+                    </a:stretch>
+                  </pic:blipFill>
+                  <pic:spPr>
+                    <a:xfrm>
+                      <a:off x="0" y="0"/>
+                      <a:ext cx="5731510" cy="2694940"/>
+                    </a:xfrm>
+                    <a:prstGeom prst="rect">
+                      <a:avLst/>
+                    </a:prstGeom>
+                  </pic:spPr>
+                </pic:pic>
+              </a:graphicData>
+            </a:graphic>
+          </wp:inline>
+        </w:drawing>
+      </w:r>
+    </w:p>
+    <w:p>
+      <w:r>
+        <w:lastRenderedPageBreak/>
+        <w:t>To revise</w:t>
+      </w:r>
+    </w:p>
+    <w:p>
+      <w:pPr>
+        <w:numPr>
+          <w:ilvl w:val="0"/>
+          <w:numId w:val="3"/>
+        </w:numPr>
+      </w:pPr>
+      <w:r>
+        <w:t xml:space="preserve">Read Chapter 5 of Ben-Ari &amp; </w:t>
+      </w:r>
+      <w:proofErr w:type="spellStart"/>
+      <w:r>
+        <w:t>Mondada</w:t>
+      </w:r>
+      <w:proofErr w:type="spellEnd"/>
+      <w:r>
+        <w:t xml:space="preserve"> “Elements of Robotics”</w:t>
+      </w:r>
+    </w:p>
+    <w:p>
+      <w:pPr>
+        <w:numPr>
+          <w:ilvl w:val="0"/>
+          <w:numId w:val="3"/>
+        </w:numPr>
+      </w:pPr>
+      <w:r>
+        <w:t>Try the activities suggested in the text</w:t>
+      </w:r>
+    </w:p>
+    <w:p>
+      <w:pPr>
+        <w:numPr>
+          <w:ilvl w:val="0"/>
+          <w:numId w:val="3"/>
+        </w:numPr>
+      </w:pPr>
+      <w:r>
+        <w:t>For further details, see the book’s references or get in touch</w:t>
+      </w:r>
+    </w:p>
+    <w:p>
+      <w:r>
+        <w:t>Exercises</w:t>
+      </w:r>
+    </w:p>
+    <w:p>
+      <w:r>
+        <w:t xml:space="preserve">An example implementation of Differential drive robot: </w:t>
+      </w:r>
+      <w:hyperlink r:id="rId38" w:history="1">
+        <w:r>
+          <w:rPr>
+            <w:rStyle w:val="Hyperlink"/>
+          </w:rPr>
+          <w:t>https://github.com/gpdas/pygame-robot</w:t>
+        </w:r>
+      </w:hyperlink>
+    </w:p>
+    <w:p/>
+    <w:p>
+      <w:pPr>
+        <w:numPr>
+          <w:ilvl w:val="0"/>
+          <w:numId w:val="4"/>
+        </w:numPr>
+      </w:pPr>
+      <w:r>
+        <w:t>Write a program to move a differential drive robot in a straight line for 2 m, turns 180° and then move again in a straight line for 2 m. How far is it from the starting position?</w:t>
+      </w:r>
+    </w:p>
+    <w:p>
+      <w:pPr>
+        <w:numPr>
+          <w:ilvl w:val="0"/>
+          <w:numId w:val="5"/>
+        </w:numPr>
+      </w:pPr>
+      <w:r>
+        <w:t xml:space="preserve">A mobile robot is equipped with an INS providing the current linear acceleration </w:t>
+      </w:r>
+      <w:proofErr w:type="gramStart"/>
+      <w:r>
+        <w:rPr>
+          <w:i/>
+          <w:iCs/>
+        </w:rPr>
+        <w:t>a</w:t>
+      </w:r>
+      <w:r>
+        <w:t xml:space="preserve"> and</w:t>
+      </w:r>
+      <w:proofErr w:type="gramEnd"/>
+      <w:r>
+        <w:t xml:space="preserve"> angular velocity </w:t>
+      </w:r>
+      <w:r>
+        <w:rPr>
+          <w:rFonts w:ascii="Cambria Math" w:hAnsi="Cambria Math" w:cs="Cambria Math"/>
+        </w:rPr>
+        <w:t>𝜔</w:t>
+      </w:r>
+      <w:r>
+        <w:t xml:space="preserve"> every </w:t>
+      </w:r>
+      <w:r>
+        <w:rPr>
+          <w:rFonts w:ascii="Cambria Math" w:hAnsi="Cambria Math" w:cs="Cambria Math"/>
+        </w:rPr>
+        <w:t>𝛥</w:t>
+      </w:r>
+      <w:r>
+        <w:t xml:space="preserve">t = 0.1 </w:t>
+      </w:r>
+      <w:r>
+        <w:t>s. The initial pose of the robot is (</w:t>
+      </w:r>
+      <w:r>
+        <w:rPr>
+          <w:i/>
+          <w:iCs/>
+        </w:rPr>
+        <w:t>x</w:t>
+      </w:r>
+      <w:r>
+        <w:t xml:space="preserve"> = 0, </w:t>
+      </w:r>
+      <w:r>
+        <w:rPr>
+          <w:i/>
+          <w:iCs/>
+        </w:rPr>
+        <w:t>y</w:t>
+      </w:r>
+      <w:r>
+        <w:t xml:space="preserve"> = 0, </w:t>
+      </w:r>
+      <w:r>
+        <w:rPr>
+          <w:rFonts w:ascii="Cambria Math" w:hAnsi="Cambria Math" w:cs="Cambria Math"/>
+        </w:rPr>
+        <w:t>𝜃</w:t>
+      </w:r>
+      <w:r>
+        <w:t xml:space="preserve"> = 0</w:t>
+      </w:r>
+      <w:r>
+        <w:t xml:space="preserve">). Compute the final pose of the robot knowing that the INS gives </w:t>
+      </w:r>
+      <w:r>
+        <w:rPr>
+          <w:i/>
+          <w:iCs/>
+        </w:rPr>
+        <w:t xml:space="preserve">a </w:t>
+      </w:r>
+      <w:r>
+        <w:t xml:space="preserve">= 0, </w:t>
+      </w:r>
+      <w:r>
+        <w:rPr>
+          <w:rFonts w:ascii="Cambria Math" w:hAnsi="Cambria Math" w:cs="Cambria Math"/>
+        </w:rPr>
+        <w:t>𝜔</w:t>
+      </w:r>
+      <w:r>
+        <w:t xml:space="preserve"> = </w:t>
+      </w:r>
+      <w:r>
+        <w:rPr>
+          <w:rFonts w:ascii="Cambria Math" w:hAnsi="Cambria Math" w:cs="Cambria Math"/>
+        </w:rPr>
+        <w:t>𝜋</w:t>
+      </w:r>
+      <w:r>
+        <w:t>/4</w:t>
+      </w:r>
+      <w:r>
+        <w:t xml:space="preserve"> rad/s for the first </w:t>
+      </w:r>
+      <w:r>
+        <w:t>20</w:t>
+      </w:r>
+      <w:r>
+        <w:t xml:space="preserve"> time steps, then </w:t>
+      </w:r>
+      <w:r>
+        <w:rPr>
+          <w:i/>
+          <w:iCs/>
+        </w:rPr>
+        <w:t xml:space="preserve">a </w:t>
+      </w:r>
+      <w:r>
+        <w:t>= 0.5</w:t>
+      </w:r>
+      <w:r>
+        <w:t xml:space="preserve"> m/s</w:t>
+      </w:r>
+      <w:r>
+        <w:rPr>
+          <w:vertAlign w:val="superscript"/>
+        </w:rPr>
+        <w:t>2</w:t>
+      </w:r>
+      <w:r>
+        <w:t xml:space="preserve">, </w:t>
+      </w:r>
+      <w:r>
+        <w:rPr>
+          <w:i/>
+          <w:iCs/>
+        </w:rPr>
+        <w:t xml:space="preserve">a </w:t>
+      </w:r>
+      <w:r>
+        <w:t>= 0</w:t>
+      </w:r>
+      <w:r>
+        <w:t>, and</w:t>
+      </w:r>
+      <w:r>
+        <w:t xml:space="preserve"> </w:t>
+      </w:r>
+      <w:r>
+        <w:rPr>
+          <w:i/>
+          <w:iCs/>
+        </w:rPr>
+        <w:t xml:space="preserve">a </w:t>
+      </w:r>
+      <w:r>
+        <w:t>= -0.5</w:t>
+      </w:r>
+      <w:r>
+        <w:t xml:space="preserve"> m/s</w:t>
+      </w:r>
+      <w:r>
+        <w:rPr>
+          <w:vertAlign w:val="superscript"/>
+        </w:rPr>
+        <w:t>2</w:t>
+      </w:r>
+      <w:r>
+        <w:t xml:space="preserve"> for the next </w:t>
+      </w:r>
+      <w:r>
+        <w:t>10</w:t>
+      </w:r>
+      <w:r>
+        <w:t xml:space="preserve">, </w:t>
+      </w:r>
+      <w:r>
+        <w:t>20</w:t>
+      </w:r>
+      <w:r>
+        <w:t xml:space="preserve"> and </w:t>
+      </w:r>
+      <w:r>
+        <w:t xml:space="preserve">10 </w:t>
+      </w:r>
+      <w:r>
+        <w:t>steps, respectively (</w:t>
+      </w:r>
+      <w:r>
+        <w:rPr>
+          <w:rFonts w:ascii="Cambria Math" w:hAnsi="Cambria Math" w:cs="Cambria Math"/>
+        </w:rPr>
+        <w:t>𝜔</w:t>
+      </w:r>
+      <w:r>
+        <w:t xml:space="preserve"> = 0</w:t>
+      </w:r>
+      <w:r>
+        <w:t>).</w:t>
+      </w:r>
+    </w:p>
+    <w:p>
+      <w:pPr>
+        <w:numPr>
+          <w:ilvl w:val="0"/>
+          <w:numId w:val="5"/>
+        </w:numPr>
+      </w:pPr>
+      <w:r>
+        <w:t>Write a program for a differential drive robot that does the parking manoeuvre shown in the previous example (rotate &gt; move &gt; rotate). Write another program for an alternative (curvilinear</w:t>
+      </w:r>
+      <w:r>
+        <w:t xml:space="preserve">) manoeuvre where the robot simultaneously rotates </w:t>
+      </w:r>
+      <w:r>
+        <w:rPr>
+          <w:i/>
+          <w:iCs/>
+        </w:rPr>
+        <w:t>and</w:t>
+      </w:r>
+      <w:r>
+        <w:t xml:space="preserve"> moves.</w:t>
+      </w:r>
+    </w:p>
+    <w:p>
       <w:bookmarkStart w:id="0" w:name="_GoBack"/>
       <w:bookmarkEnd w:id="0"/>
     </w:p>
@@ -705,6 +2107,485 @@
 <file path=word/numbering.xml><?xml version="1.0" encoding="utf-8"?>
 <w:numbering xmlns:wpc="http://schemas.microsoft.com/office/word/2010/wordprocessingCanvas" xmlns:cx="http://schemas.microsoft.com/office/drawing/2014/chartex" xmlns:cx1="http://schemas.microsoft.com/office/drawing/2015/9/8/chartex" xmlns:mc="http://schemas.openxmlformats.org/markup-compatibility/2006" xmlns:o="urn:schemas-microsoft-com:office:office" xmlns:r="http://schemas.openxmlformats.org/officeDocument/2006/relationships" xmlns:m="http://schemas.openxmlformats.org/officeDocument/2006/math" xmlns:v="urn:schemas-microsoft-com:vml" xmlns:wp14="http://schemas.microsoft.com/office/word/2010/wordprocessingDrawing" xmlns:wp="http://schemas.openxmlformats.org/drawingml/2006/wordprocessingDrawing" xmlns:w10="urn:schemas-microsoft-com:office:word" xmlns:w="http://schemas.openxmlformats.org/wordprocessingml/2006/main" xmlns:w14="http://schemas.microsoft.com/office/word/2010/wordml" xmlns:w15="http://schemas.microsoft.com/office/word/2012/wordml" xmlns:w16se="http://schemas.microsoft.com/office/word/2015/wordml/symex" xmlns:wpg="http://schemas.microsoft.com/office/word/2010/wordprocessingGroup" xmlns:wpi="http://schemas.microsoft.com/office/word/2010/wordprocessingInk" xmlns:wne="http://schemas.microsoft.com/office/word/2006/wordml" xmlns:wps="http://schemas.microsoft.com/office/word/2010/wordprocessingShape" mc:Ignorable="w14 w15 w16se wp14">
   <w:abstractNum w:abstractNumId="0" w15:restartNumberingAfterBreak="0">
+    <w:nsid w:val="22B41085"/>
+    <w:multiLevelType w:val="hybridMultilevel"/>
+    <w:tmpl w:val="CB1EDC08"/>
+    <w:lvl w:ilvl="0" w:tplc="C3900C9A">
+      <w:start w:val="1"/>
+      <w:numFmt w:val="bullet"/>
+      <w:lvlText w:val="●"/>
+      <w:lvlJc w:val="left"/>
+      <w:pPr>
+        <w:tabs>
+          <w:tab w:val="num" w:pos="720"/>
+        </w:tabs>
+        <w:ind w:left="720" w:hanging="360"/>
+      </w:pPr>
+      <w:rPr>
+        <w:rFonts w:ascii="Arial" w:hAnsi="Arial" w:hint="default"/>
+      </w:rPr>
+    </w:lvl>
+    <w:lvl w:ilvl="1" w:tplc="C420AB22" w:tentative="1">
+      <w:start w:val="1"/>
+      <w:numFmt w:val="bullet"/>
+      <w:lvlText w:val="●"/>
+      <w:lvlJc w:val="left"/>
+      <w:pPr>
+        <w:tabs>
+          <w:tab w:val="num" w:pos="1440"/>
+        </w:tabs>
+        <w:ind w:left="1440" w:hanging="360"/>
+      </w:pPr>
+      <w:rPr>
+        <w:rFonts w:ascii="Arial" w:hAnsi="Arial" w:hint="default"/>
+      </w:rPr>
+    </w:lvl>
+    <w:lvl w:ilvl="2" w:tplc="A81E0C70" w:tentative="1">
+      <w:start w:val="1"/>
+      <w:numFmt w:val="bullet"/>
+      <w:lvlText w:val="●"/>
+      <w:lvlJc w:val="left"/>
+      <w:pPr>
+        <w:tabs>
+          <w:tab w:val="num" w:pos="2160"/>
+        </w:tabs>
+        <w:ind w:left="2160" w:hanging="360"/>
+      </w:pPr>
+      <w:rPr>
+        <w:rFonts w:ascii="Arial" w:hAnsi="Arial" w:hint="default"/>
+      </w:rPr>
+    </w:lvl>
+    <w:lvl w:ilvl="3" w:tplc="A3D222BA" w:tentative="1">
+      <w:start w:val="1"/>
+      <w:numFmt w:val="bullet"/>
+      <w:lvlText w:val="●"/>
+      <w:lvlJc w:val="left"/>
+      <w:pPr>
+        <w:tabs>
+          <w:tab w:val="num" w:pos="2880"/>
+        </w:tabs>
+        <w:ind w:left="2880" w:hanging="360"/>
+      </w:pPr>
+      <w:rPr>
+        <w:rFonts w:ascii="Arial" w:hAnsi="Arial" w:hint="default"/>
+      </w:rPr>
+    </w:lvl>
+    <w:lvl w:ilvl="4" w:tplc="BCACC2AA" w:tentative="1">
+      <w:start w:val="1"/>
+      <w:numFmt w:val="bullet"/>
+      <w:lvlText w:val="●"/>
+      <w:lvlJc w:val="left"/>
+      <w:pPr>
+        <w:tabs>
+          <w:tab w:val="num" w:pos="3600"/>
+        </w:tabs>
+        <w:ind w:left="3600" w:hanging="360"/>
+      </w:pPr>
+      <w:rPr>
+        <w:rFonts w:ascii="Arial" w:hAnsi="Arial" w:hint="default"/>
+      </w:rPr>
+    </w:lvl>
+    <w:lvl w:ilvl="5" w:tplc="A3347004" w:tentative="1">
+      <w:start w:val="1"/>
+      <w:numFmt w:val="bullet"/>
+      <w:lvlText w:val="●"/>
+      <w:lvlJc w:val="left"/>
+      <w:pPr>
+        <w:tabs>
+          <w:tab w:val="num" w:pos="4320"/>
+        </w:tabs>
+        <w:ind w:left="4320" w:hanging="360"/>
+      </w:pPr>
+      <w:rPr>
+        <w:rFonts w:ascii="Arial" w:hAnsi="Arial" w:hint="default"/>
+      </w:rPr>
+    </w:lvl>
+    <w:lvl w:ilvl="6" w:tplc="D180D0B6" w:tentative="1">
+      <w:start w:val="1"/>
+      <w:numFmt w:val="bullet"/>
+      <w:lvlText w:val="●"/>
+      <w:lvlJc w:val="left"/>
+      <w:pPr>
+        <w:tabs>
+          <w:tab w:val="num" w:pos="5040"/>
+        </w:tabs>
+        <w:ind w:left="5040" w:hanging="360"/>
+      </w:pPr>
+      <w:rPr>
+        <w:rFonts w:ascii="Arial" w:hAnsi="Arial" w:hint="default"/>
+      </w:rPr>
+    </w:lvl>
+    <w:lvl w:ilvl="7" w:tplc="78A8464A" w:tentative="1">
+      <w:start w:val="1"/>
+      <w:numFmt w:val="bullet"/>
+      <w:lvlText w:val="●"/>
+      <w:lvlJc w:val="left"/>
+      <w:pPr>
+        <w:tabs>
+          <w:tab w:val="num" w:pos="5760"/>
+        </w:tabs>
+        <w:ind w:left="5760" w:hanging="360"/>
+      </w:pPr>
+      <w:rPr>
+        <w:rFonts w:ascii="Arial" w:hAnsi="Arial" w:hint="default"/>
+      </w:rPr>
+    </w:lvl>
+    <w:lvl w:ilvl="8" w:tplc="DFF8BFB4" w:tentative="1">
+      <w:start w:val="1"/>
+      <w:numFmt w:val="bullet"/>
+      <w:lvlText w:val="●"/>
+      <w:lvlJc w:val="left"/>
+      <w:pPr>
+        <w:tabs>
+          <w:tab w:val="num" w:pos="6480"/>
+        </w:tabs>
+        <w:ind w:left="6480" w:hanging="360"/>
+      </w:pPr>
+      <w:rPr>
+        <w:rFonts w:ascii="Arial" w:hAnsi="Arial" w:hint="default"/>
+      </w:rPr>
+    </w:lvl>
+  </w:abstractNum>
+  <w:abstractNum w:abstractNumId="1" w15:restartNumberingAfterBreak="0">
+    <w:nsid w:val="378D5CF2"/>
+    <w:multiLevelType w:val="hybridMultilevel"/>
+    <w:tmpl w:val="EEF6DEB6"/>
+    <w:lvl w:ilvl="0" w:tplc="658C095E">
+      <w:start w:val="1"/>
+      <w:numFmt w:val="decimal"/>
+      <w:lvlText w:val="%1."/>
+      <w:lvlJc w:val="left"/>
+      <w:pPr>
+        <w:tabs>
+          <w:tab w:val="num" w:pos="720"/>
+        </w:tabs>
+        <w:ind w:left="720" w:hanging="360"/>
+      </w:pPr>
+    </w:lvl>
+    <w:lvl w:ilvl="1" w:tplc="AC06D8BA" w:tentative="1">
+      <w:start w:val="1"/>
+      <w:numFmt w:val="decimal"/>
+      <w:lvlText w:val="%2."/>
+      <w:lvlJc w:val="left"/>
+      <w:pPr>
+        <w:tabs>
+          <w:tab w:val="num" w:pos="1440"/>
+        </w:tabs>
+        <w:ind w:left="1440" w:hanging="360"/>
+      </w:pPr>
+    </w:lvl>
+    <w:lvl w:ilvl="2" w:tplc="04BE58BE" w:tentative="1">
+      <w:start w:val="1"/>
+      <w:numFmt w:val="decimal"/>
+      <w:lvlText w:val="%3."/>
+      <w:lvlJc w:val="left"/>
+      <w:pPr>
+        <w:tabs>
+          <w:tab w:val="num" w:pos="2160"/>
+        </w:tabs>
+        <w:ind w:left="2160" w:hanging="360"/>
+      </w:pPr>
+    </w:lvl>
+    <w:lvl w:ilvl="3" w:tplc="D80A7AF4" w:tentative="1">
+      <w:start w:val="1"/>
+      <w:numFmt w:val="decimal"/>
+      <w:lvlText w:val="%4."/>
+      <w:lvlJc w:val="left"/>
+      <w:pPr>
+        <w:tabs>
+          <w:tab w:val="num" w:pos="2880"/>
+        </w:tabs>
+        <w:ind w:left="2880" w:hanging="360"/>
+      </w:pPr>
+    </w:lvl>
+    <w:lvl w:ilvl="4" w:tplc="6FBACBE2" w:tentative="1">
+      <w:start w:val="1"/>
+      <w:numFmt w:val="decimal"/>
+      <w:lvlText w:val="%5."/>
+      <w:lvlJc w:val="left"/>
+      <w:pPr>
+        <w:tabs>
+          <w:tab w:val="num" w:pos="3600"/>
+        </w:tabs>
+        <w:ind w:left="3600" w:hanging="360"/>
+      </w:pPr>
+    </w:lvl>
+    <w:lvl w:ilvl="5" w:tplc="51B85A8E" w:tentative="1">
+      <w:start w:val="1"/>
+      <w:numFmt w:val="decimal"/>
+      <w:lvlText w:val="%6."/>
+      <w:lvlJc w:val="left"/>
+      <w:pPr>
+        <w:tabs>
+          <w:tab w:val="num" w:pos="4320"/>
+        </w:tabs>
+        <w:ind w:left="4320" w:hanging="360"/>
+      </w:pPr>
+    </w:lvl>
+    <w:lvl w:ilvl="6" w:tplc="9132C37A" w:tentative="1">
+      <w:start w:val="1"/>
+      <w:numFmt w:val="decimal"/>
+      <w:lvlText w:val="%7."/>
+      <w:lvlJc w:val="left"/>
+      <w:pPr>
+        <w:tabs>
+          <w:tab w:val="num" w:pos="5040"/>
+        </w:tabs>
+        <w:ind w:left="5040" w:hanging="360"/>
+      </w:pPr>
+    </w:lvl>
+    <w:lvl w:ilvl="7" w:tplc="B5C4CFC4" w:tentative="1">
+      <w:start w:val="1"/>
+      <w:numFmt w:val="decimal"/>
+      <w:lvlText w:val="%8."/>
+      <w:lvlJc w:val="left"/>
+      <w:pPr>
+        <w:tabs>
+          <w:tab w:val="num" w:pos="5760"/>
+        </w:tabs>
+        <w:ind w:left="5760" w:hanging="360"/>
+      </w:pPr>
+    </w:lvl>
+    <w:lvl w:ilvl="8" w:tplc="475C1D6A" w:tentative="1">
+      <w:start w:val="1"/>
+      <w:numFmt w:val="decimal"/>
+      <w:lvlText w:val="%9."/>
+      <w:lvlJc w:val="left"/>
+      <w:pPr>
+        <w:tabs>
+          <w:tab w:val="num" w:pos="6480"/>
+        </w:tabs>
+        <w:ind w:left="6480" w:hanging="360"/>
+      </w:pPr>
+    </w:lvl>
+  </w:abstractNum>
+  <w:abstractNum w:abstractNumId="2" w15:restartNumberingAfterBreak="0">
+    <w:nsid w:val="3AB151AE"/>
+    <w:multiLevelType w:val="hybridMultilevel"/>
+    <w:tmpl w:val="992E10EC"/>
+    <w:lvl w:ilvl="0" w:tplc="9856C904">
+      <w:start w:val="2"/>
+      <w:numFmt w:val="decimal"/>
+      <w:lvlText w:val="%1."/>
+      <w:lvlJc w:val="left"/>
+      <w:pPr>
+        <w:tabs>
+          <w:tab w:val="num" w:pos="720"/>
+        </w:tabs>
+        <w:ind w:left="720" w:hanging="360"/>
+      </w:pPr>
+    </w:lvl>
+    <w:lvl w:ilvl="1" w:tplc="297E425E" w:tentative="1">
+      <w:start w:val="1"/>
+      <w:numFmt w:val="decimal"/>
+      <w:lvlText w:val="%2."/>
+      <w:lvlJc w:val="left"/>
+      <w:pPr>
+        <w:tabs>
+          <w:tab w:val="num" w:pos="1440"/>
+        </w:tabs>
+        <w:ind w:left="1440" w:hanging="360"/>
+      </w:pPr>
+    </w:lvl>
+    <w:lvl w:ilvl="2" w:tplc="7862A492" w:tentative="1">
+      <w:start w:val="1"/>
+      <w:numFmt w:val="decimal"/>
+      <w:lvlText w:val="%3."/>
+      <w:lvlJc w:val="left"/>
+      <w:pPr>
+        <w:tabs>
+          <w:tab w:val="num" w:pos="2160"/>
+        </w:tabs>
+        <w:ind w:left="2160" w:hanging="360"/>
+      </w:pPr>
+    </w:lvl>
+    <w:lvl w:ilvl="3" w:tplc="16A8A3AE" w:tentative="1">
+      <w:start w:val="1"/>
+      <w:numFmt w:val="decimal"/>
+      <w:lvlText w:val="%4."/>
+      <w:lvlJc w:val="left"/>
+      <w:pPr>
+        <w:tabs>
+          <w:tab w:val="num" w:pos="2880"/>
+        </w:tabs>
+        <w:ind w:left="2880" w:hanging="360"/>
+      </w:pPr>
+    </w:lvl>
+    <w:lvl w:ilvl="4" w:tplc="D42E678A" w:tentative="1">
+      <w:start w:val="1"/>
+      <w:numFmt w:val="decimal"/>
+      <w:lvlText w:val="%5."/>
+      <w:lvlJc w:val="left"/>
+      <w:pPr>
+        <w:tabs>
+          <w:tab w:val="num" w:pos="3600"/>
+        </w:tabs>
+        <w:ind w:left="3600" w:hanging="360"/>
+      </w:pPr>
+    </w:lvl>
+    <w:lvl w:ilvl="5" w:tplc="B25AB09E" w:tentative="1">
+      <w:start w:val="1"/>
+      <w:numFmt w:val="decimal"/>
+      <w:lvlText w:val="%6."/>
+      <w:lvlJc w:val="left"/>
+      <w:pPr>
+        <w:tabs>
+          <w:tab w:val="num" w:pos="4320"/>
+        </w:tabs>
+        <w:ind w:left="4320" w:hanging="360"/>
+      </w:pPr>
+    </w:lvl>
+    <w:lvl w:ilvl="6" w:tplc="520C3122" w:tentative="1">
+      <w:start w:val="1"/>
+      <w:numFmt w:val="decimal"/>
+      <w:lvlText w:val="%7."/>
+      <w:lvlJc w:val="left"/>
+      <w:pPr>
+        <w:tabs>
+          <w:tab w:val="num" w:pos="5040"/>
+        </w:tabs>
+        <w:ind w:left="5040" w:hanging="360"/>
+      </w:pPr>
+    </w:lvl>
+    <w:lvl w:ilvl="7" w:tplc="6C14C78C" w:tentative="1">
+      <w:start w:val="1"/>
+      <w:numFmt w:val="decimal"/>
+      <w:lvlText w:val="%8."/>
+      <w:lvlJc w:val="left"/>
+      <w:pPr>
+        <w:tabs>
+          <w:tab w:val="num" w:pos="5760"/>
+        </w:tabs>
+        <w:ind w:left="5760" w:hanging="360"/>
+      </w:pPr>
+    </w:lvl>
+    <w:lvl w:ilvl="8" w:tplc="F1226370" w:tentative="1">
+      <w:start w:val="1"/>
+      <w:numFmt w:val="decimal"/>
+      <w:lvlText w:val="%9."/>
+      <w:lvlJc w:val="left"/>
+      <w:pPr>
+        <w:tabs>
+          <w:tab w:val="num" w:pos="6480"/>
+        </w:tabs>
+        <w:ind w:left="6480" w:hanging="360"/>
+      </w:pPr>
+    </w:lvl>
+  </w:abstractNum>
+  <w:abstractNum w:abstractNumId="3" w15:restartNumberingAfterBreak="0">
+    <w:nsid w:val="4A5146B9"/>
+    <w:multiLevelType w:val="hybridMultilevel"/>
+    <w:tmpl w:val="C0D890D4"/>
+    <w:lvl w:ilvl="0" w:tplc="08090001">
+      <w:start w:val="1"/>
+      <w:numFmt w:val="bullet"/>
+      <w:lvlText w:val=""/>
+      <w:lvlJc w:val="left"/>
+      <w:pPr>
+        <w:ind w:left="720" w:hanging="360"/>
+      </w:pPr>
+      <w:rPr>
+        <w:rFonts w:ascii="Symbol" w:hAnsi="Symbol" w:hint="default"/>
+      </w:rPr>
+    </w:lvl>
+    <w:lvl w:ilvl="1" w:tplc="08090003" w:tentative="1">
+      <w:start w:val="1"/>
+      <w:numFmt w:val="bullet"/>
+      <w:lvlText w:val="o"/>
+      <w:lvlJc w:val="left"/>
+      <w:pPr>
+        <w:ind w:left="1440" w:hanging="360"/>
+      </w:pPr>
+      <w:rPr>
+        <w:rFonts w:ascii="Courier New" w:hAnsi="Courier New" w:cs="Courier New" w:hint="default"/>
+      </w:rPr>
+    </w:lvl>
+    <w:lvl w:ilvl="2" w:tplc="08090005" w:tentative="1">
+      <w:start w:val="1"/>
+      <w:numFmt w:val="bullet"/>
+      <w:lvlText w:val=""/>
+      <w:lvlJc w:val="left"/>
+      <w:pPr>
+        <w:ind w:left="2160" w:hanging="360"/>
+      </w:pPr>
+      <w:rPr>
+        <w:rFonts w:ascii="Wingdings" w:hAnsi="Wingdings" w:hint="default"/>
+      </w:rPr>
+    </w:lvl>
+    <w:lvl w:ilvl="3" w:tplc="08090001" w:tentative="1">
+      <w:start w:val="1"/>
+      <w:numFmt w:val="bullet"/>
+      <w:lvlText w:val=""/>
+      <w:lvlJc w:val="left"/>
+      <w:pPr>
+        <w:ind w:left="2880" w:hanging="360"/>
+      </w:pPr>
+      <w:rPr>
+        <w:rFonts w:ascii="Symbol" w:hAnsi="Symbol" w:hint="default"/>
+      </w:rPr>
+    </w:lvl>
+    <w:lvl w:ilvl="4" w:tplc="08090003" w:tentative="1">
+      <w:start w:val="1"/>
+      <w:numFmt w:val="bullet"/>
+      <w:lvlText w:val="o"/>
+      <w:lvlJc w:val="left"/>
+      <w:pPr>
+        <w:ind w:left="3600" w:hanging="360"/>
+      </w:pPr>
+      <w:rPr>
+        <w:rFonts w:ascii="Courier New" w:hAnsi="Courier New" w:cs="Courier New" w:hint="default"/>
+      </w:rPr>
+    </w:lvl>
+    <w:lvl w:ilvl="5" w:tplc="08090005" w:tentative="1">
+      <w:start w:val="1"/>
+      <w:numFmt w:val="bullet"/>
+      <w:lvlText w:val=""/>
+      <w:lvlJc w:val="left"/>
+      <w:pPr>
+        <w:ind w:left="4320" w:hanging="360"/>
+      </w:pPr>
+      <w:rPr>
+        <w:rFonts w:ascii="Wingdings" w:hAnsi="Wingdings" w:hint="default"/>
+      </w:rPr>
+    </w:lvl>
+    <w:lvl w:ilvl="6" w:tplc="08090001" w:tentative="1">
+      <w:start w:val="1"/>
+      <w:numFmt w:val="bullet"/>
+      <w:lvlText w:val=""/>
+      <w:lvlJc w:val="left"/>
+      <w:pPr>
+        <w:ind w:left="5040" w:hanging="360"/>
+      </w:pPr>
+      <w:rPr>
+        <w:rFonts w:ascii="Symbol" w:hAnsi="Symbol" w:hint="default"/>
+      </w:rPr>
+    </w:lvl>
+    <w:lvl w:ilvl="7" w:tplc="08090003" w:tentative="1">
+      <w:start w:val="1"/>
+      <w:numFmt w:val="bullet"/>
+      <w:lvlText w:val="o"/>
+      <w:lvlJc w:val="left"/>
+      <w:pPr>
+        <w:ind w:left="5760" w:hanging="360"/>
+      </w:pPr>
+      <w:rPr>
+        <w:rFonts w:ascii="Courier New" w:hAnsi="Courier New" w:cs="Courier New" w:hint="default"/>
+      </w:rPr>
+    </w:lvl>
+    <w:lvl w:ilvl="8" w:tplc="08090005" w:tentative="1">
+      <w:start w:val="1"/>
+      <w:numFmt w:val="bullet"/>
+      <w:lvlText w:val=""/>
+      <w:lvlJc w:val="left"/>
+      <w:pPr>
+        <w:ind w:left="6480" w:hanging="360"/>
+      </w:pPr>
+      <w:rPr>
+        <w:rFonts w:ascii="Wingdings" w:hAnsi="Wingdings" w:hint="default"/>
+      </w:rPr>
+    </w:lvl>
+  </w:abstractNum>
+  <w:abstractNum w:abstractNumId="4" w15:restartNumberingAfterBreak="0">
     <w:nsid w:val="78A472E0"/>
     <w:multiLevelType w:val="hybridMultilevel"/>
     <w:tmpl w:val="892E0AEC"/>
@@ -845,7 +2726,19 @@
     </w:lvl>
   </w:abstractNum>
   <w:num w:numId="1">
+    <w:abstractNumId w:val="4"/>
+  </w:num>
+  <w:num w:numId="2">
+    <w:abstractNumId w:val="3"/>
+  </w:num>
+  <w:num w:numId="3">
     <w:abstractNumId w:val="0"/>
+  </w:num>
+  <w:num w:numId="4">
+    <w:abstractNumId w:val="1"/>
+  </w:num>
+  <w:num w:numId="5">
+    <w:abstractNumId w:val="2"/>
   </w:num>
 </w:numbering>
 </file>
@@ -1270,6 +3163,28 @@
     <w:semiHidden/>
     <w:unhideWhenUsed/>
   </w:style>
+  <w:style w:type="paragraph" w:styleId="ListParagraph">
+    <w:name w:val="List Paragraph"/>
+    <w:basedOn w:val="Normal"/>
+    <w:uiPriority w:val="34"/>
+    <w:qFormat/>
+    <w:rsid w:val="00A83E1B"/>
+    <w:pPr>
+      <w:ind w:left="720"/>
+      <w:contextualSpacing/>
+    </w:pPr>
+  </w:style>
+  <w:style w:type="character" w:styleId="Hyperlink">
+    <w:name w:val="Hyperlink"/>
+    <w:basedOn w:val="DefaultParagraphFont"/>
+    <w:uiPriority w:val="99"/>
+    <w:unhideWhenUsed/>
+    <w:rsid w:val="00385163"/>
+    <w:rPr>
+      <w:color w:val="0563C1" w:themeColor="hyperlink"/>
+      <w:u w:val="single"/>
+    </w:rPr>
+  </w:style>
 </w:styles>
 </file>
 
@@ -1532,4 +3447,16 @@
     </a:ext>
   </a:extLst>
 </a:theme>
+</file>
+
+<file path=customXml/item1.xml><?xml version="1.0" encoding="utf-8"?>
+<b:Sources xmlns:b="http://schemas.openxmlformats.org/officeDocument/2006/bibliography" xmlns="http://schemas.openxmlformats.org/officeDocument/2006/bibliography" SelectedStyle="\APASixthEditionOfficeOnline.xsl" StyleName="APA" Version="6"/>
+</file>
+
+<file path=customXml/itemProps1.xml><?xml version="1.0" encoding="utf-8"?>
+<ds:datastoreItem xmlns:ds="http://schemas.openxmlformats.org/officeDocument/2006/customXml" ds:itemID="{B3DEBA68-BDD9-4F2B-8EA8-7B6231C221A6}">
+  <ds:schemaRefs>
+    <ds:schemaRef ds:uri="http://schemas.openxmlformats.org/officeDocument/2006/bibliography"/>
+  </ds:schemaRefs>
+</ds:datastoreItem>
 </file>
</xml_diff>